<commit_message>
added ppt for polling management system and modified doc file
</commit_message>
<xml_diff>
--- a/Assignments/polling-api/Polling_api_doc.docx
+++ b/Assignments/polling-api/Polling_api_doc.docx
@@ -13,6 +13,8 @@
           <w:szCs w:val="40"/>
         </w:rPr>
       </w:pPr>
+      <w:bookmarkStart w:id="0" w:name="_Hlk208039035"/>
+      <w:bookmarkEnd w:id="0"/>
     </w:p>
     <w:p>
       <w:pPr>
@@ -41,29 +43,49 @@
           <w:sz w:val="40"/>
           <w:szCs w:val="40"/>
         </w:rPr>
-        <w:t xml:space="preserve"> Project Documentation – Polling App (FastAPI + MongoDB + NewsAPI)</w:t>
-      </w:r>
-    </w:p>
-    <w:p>
-      <w:pPr>
-        <w:jc w:val="center"/>
+        <w:t xml:space="preserve"> Project Documentation – Polling App (FastAPI + MongoDB + </w:t>
+      </w:r>
+      <w:proofErr w:type="spellStart"/>
+      <w:r>
         <w:rPr>
           <w:b/>
           <w:bCs/>
           <w:sz w:val="40"/>
           <w:szCs w:val="40"/>
         </w:rPr>
-      </w:pPr>
-    </w:p>
-    <w:p>
-      <w:pPr>
-        <w:jc w:val="center"/>
+        <w:t>NewsAPI</w:t>
+      </w:r>
+      <w:proofErr w:type="spellEnd"/>
+      <w:r>
         <w:rPr>
           <w:b/>
           <w:bCs/>
           <w:sz w:val="40"/>
           <w:szCs w:val="40"/>
         </w:rPr>
+        <w:t>)</w:t>
+      </w:r>
+    </w:p>
+    <w:p>
+      <w:pPr>
+        <w:jc w:val="center"/>
+        <w:rPr>
+          <w:b/>
+          <w:bCs/>
+          <w:sz w:val="40"/>
+          <w:szCs w:val="40"/>
+        </w:rPr>
+      </w:pPr>
+    </w:p>
+    <w:p>
+      <w:pPr>
+        <w:jc w:val="center"/>
+        <w:rPr>
+          <w:b/>
+          <w:bCs/>
+          <w:sz w:val="40"/>
+          <w:szCs w:val="40"/>
+        </w:rPr>
       </w:pPr>
     </w:p>
     <w:p>
@@ -127,16 +149,9 @@
           <w:i/>
           <w:iCs/>
         </w:rPr>
-        <w:t xml:space="preserve">Submitted By : </w:t>
-      </w:r>
-      <w:r>
-        <w:t>Jeevitha Anisetty</w:t>
-      </w:r>
-    </w:p>
-    <w:p>
-      <w:pPr>
-        <w:ind w:left="5040"/>
-      </w:pPr>
+        <w:t xml:space="preserve">Submitted </w:t>
+      </w:r>
+      <w:proofErr w:type="gramStart"/>
       <w:r>
         <w:rPr>
           <w:b/>
@@ -144,28 +159,9 @@
           <w:i/>
           <w:iCs/>
         </w:rPr>
-        <w:t>Organization:</w:t>
-      </w:r>
-      <w:r>
-        <w:t xml:space="preserve"> Zennial Pro </w:t>
-      </w:r>
-      <w:r>
-        <w:t>P</w:t>
-      </w:r>
-      <w:r>
-        <w:t xml:space="preserve">rivate </w:t>
-      </w:r>
-      <w:r>
-        <w:t>L</w:t>
-      </w:r>
-      <w:r>
-        <w:t>imited</w:t>
-      </w:r>
-    </w:p>
-    <w:p>
-      <w:pPr>
-        <w:ind w:left="5040"/>
-      </w:pPr>
+        <w:t>By :</w:t>
+      </w:r>
+      <w:proofErr w:type="gramEnd"/>
       <w:r>
         <w:rPr>
           <w:b/>
@@ -173,8 +169,64 @@
           <w:i/>
           <w:iCs/>
         </w:rPr>
+        <w:t xml:space="preserve"> </w:t>
+      </w:r>
+      <w:r>
+        <w:t>Jeevitha Anisetty</w:t>
+      </w:r>
+    </w:p>
+    <w:p>
+      <w:pPr>
+        <w:ind w:left="5040"/>
+      </w:pPr>
+      <w:r>
+        <w:rPr>
+          <w:b/>
+          <w:bCs/>
+          <w:i/>
+          <w:iCs/>
+        </w:rPr>
+        <w:t>Organization:</w:t>
+      </w:r>
+      <w:r>
+        <w:t xml:space="preserve"> </w:t>
+      </w:r>
+      <w:proofErr w:type="spellStart"/>
+      <w:r>
+        <w:t>Zennial</w:t>
+      </w:r>
+      <w:proofErr w:type="spellEnd"/>
+      <w:r>
+        <w:t xml:space="preserve"> Pro </w:t>
+      </w:r>
+      <w:r>
+        <w:t>P</w:t>
+      </w:r>
+      <w:r>
+        <w:t xml:space="preserve">rivate </w:t>
+      </w:r>
+      <w:r>
+        <w:t>L</w:t>
+      </w:r>
+      <w:r>
+        <w:t>imited</w:t>
+      </w:r>
+    </w:p>
+    <w:p>
+      <w:pPr>
+        <w:ind w:left="5040"/>
+      </w:pPr>
+      <w:proofErr w:type="gramStart"/>
+      <w:r>
+        <w:rPr>
+          <w:b/>
+          <w:bCs/>
+          <w:i/>
+          <w:iCs/>
+        </w:rPr>
         <w:t>Date :</w:t>
       </w:r>
+      <w:proofErr w:type="gramEnd"/>
       <w:r>
         <w:t xml:space="preserve"> </w:t>
       </w:r>
@@ -851,7 +903,15 @@
         <w:t xml:space="preserve"> </w:t>
       </w:r>
       <w:r>
-        <w:t xml:space="preserve"> to automatically generate polls every 48 hours based on news headlines fetched from NewsAPI.  This project is a </w:t>
+        <w:t xml:space="preserve"> to automatically generate polls every 48 hours based on news headlines fetched from </w:t>
+      </w:r>
+      <w:proofErr w:type="spellStart"/>
+      <w:r>
+        <w:t>NewsAPI</w:t>
+      </w:r>
+      <w:proofErr w:type="spellEnd"/>
+      <w:r>
+        <w:t xml:space="preserve">.  This project is a </w:t>
       </w:r>
       <w:r>
         <w:rPr>
@@ -883,6 +943,7 @@
       <w:r>
         <w:t xml:space="preserve"> for data storage. The unique feature of this application is its integration with </w:t>
       </w:r>
+      <w:proofErr w:type="spellStart"/>
       <w:r>
         <w:rPr>
           <w:b/>
@@ -890,6 +951,7 @@
         </w:rPr>
         <w:t>NewsAPI</w:t>
       </w:r>
+      <w:proofErr w:type="spellEnd"/>
       <w:r>
         <w:t xml:space="preserve">, which allows it to </w:t>
       </w:r>
@@ -917,7 +979,57 @@
         <w:t xml:space="preserve"> </w:t>
       </w:r>
       <w:r>
-        <w:t>This Polling API application using fastAPI and MongoDB provides modern way  to create and manage online polls.FastAPI ensures high performance  and secure endpoints for user authentication, poll creation, voting, and result retrieval. With features  like JWT-based authentication  and one-vote-per-user rules, this system combines scalability and flexibility, making it suitable for real-time polling in web or mobile application.</w:t>
+        <w:t xml:space="preserve">This Polling API application using </w:t>
+      </w:r>
+      <w:proofErr w:type="spellStart"/>
+      <w:r>
+        <w:t>fastAPI</w:t>
+      </w:r>
+      <w:proofErr w:type="spellEnd"/>
+      <w:r>
+        <w:t xml:space="preserve"> and MongoDB provides modern </w:t>
+      </w:r>
+      <w:proofErr w:type="gramStart"/>
+      <w:r>
+        <w:t>way  to</w:t>
+      </w:r>
+      <w:proofErr w:type="gramEnd"/>
+      <w:r>
+        <w:t xml:space="preserve"> create and manage online </w:t>
+      </w:r>
+      <w:proofErr w:type="spellStart"/>
+      <w:proofErr w:type="gramStart"/>
+      <w:r>
+        <w:t>polls.FastAPI</w:t>
+      </w:r>
+      <w:proofErr w:type="spellEnd"/>
+      <w:proofErr w:type="gramEnd"/>
+      <w:r>
+        <w:t xml:space="preserve"> ensures high </w:t>
+      </w:r>
+      <w:proofErr w:type="gramStart"/>
+      <w:r>
+        <w:t>performance  and</w:t>
+      </w:r>
+      <w:proofErr w:type="gramEnd"/>
+      <w:r>
+        <w:t xml:space="preserve"> secure endpoints for user authentication, poll creation, voting, and result retrieval. With </w:t>
+      </w:r>
+      <w:proofErr w:type="gramStart"/>
+      <w:r>
+        <w:t>features  like</w:t>
+      </w:r>
+      <w:proofErr w:type="gramEnd"/>
+      <w:r>
+        <w:t xml:space="preserve"> JWT-based </w:t>
+      </w:r>
+      <w:proofErr w:type="gramStart"/>
+      <w:r>
+        <w:t>authentication  and</w:t>
+      </w:r>
+      <w:proofErr w:type="gramEnd"/>
+      <w:r>
+        <w:t xml:space="preserve"> one-vote-per-user rules, this system combines scalability and flexibility, making it suitable for real-time polling in web or mobile application.</w:t>
       </w:r>
     </w:p>
     <w:p>
@@ -1067,10 +1179,26 @@
         <w:t xml:space="preserve"> FastAPI was chosen as the backend framework. </w:t>
       </w:r>
       <w:r>
-        <w:t xml:space="preserve">It is chosen for </w:t>
-      </w:r>
-      <w:r>
-        <w:t xml:space="preserve"> its asynchronous capabilities, speed, and automatic OpenAPI documentation.</w:t>
+        <w:t xml:space="preserve">It is chosen </w:t>
+      </w:r>
+      <w:proofErr w:type="gramStart"/>
+      <w:r>
+        <w:t xml:space="preserve">for </w:t>
+      </w:r>
+      <w:r>
+        <w:t xml:space="preserve"> its</w:t>
+      </w:r>
+      <w:proofErr w:type="gramEnd"/>
+      <w:r>
+        <w:t xml:space="preserve"> asynchronous capabilities, speed, and automatic </w:t>
+      </w:r>
+      <w:proofErr w:type="spellStart"/>
+      <w:r>
+        <w:t>OpenAPI</w:t>
+      </w:r>
+      <w:proofErr w:type="spellEnd"/>
+      <w:r>
+        <w:t xml:space="preserve"> documentation.</w:t>
       </w:r>
     </w:p>
     <w:p>
@@ -1195,13 +1323,23 @@
         <w:t>T</w:t>
       </w:r>
       <w:r>
-        <w:t>he JWT-based authentication mechanism</w:t>
+        <w:t xml:space="preserve">he JWT-based authentication </w:t>
+      </w:r>
+      <w:proofErr w:type="spellStart"/>
+      <w:proofErr w:type="gramStart"/>
+      <w:r>
+        <w:t>mechanism</w:t>
       </w:r>
       <w:r>
         <w:t>,e</w:t>
       </w:r>
       <w:r>
-        <w:t xml:space="preserve">xplains how access tokens are generated, decoded, validated, and used for user identification and authorization. </w:t>
+        <w:t>xplains</w:t>
+      </w:r>
+      <w:proofErr w:type="spellEnd"/>
+      <w:proofErr w:type="gramEnd"/>
+      <w:r>
+        <w:t xml:space="preserve"> how access tokens are generated, decoded, validated, and used for user identification and authorization. </w:t>
       </w:r>
       <w:r>
         <w:t>It makes</w:t>
@@ -1244,7 +1382,15 @@
         </w:numPr>
       </w:pPr>
       <w:r>
-        <w:t>This token is sent to the client and stored (e.g., in localStorage or cookies).</w:t>
+        <w:t xml:space="preserve">This token is sent to the client and stored (e.g., in </w:t>
+      </w:r>
+      <w:proofErr w:type="spellStart"/>
+      <w:r>
+        <w:t>localStorage</w:t>
+      </w:r>
+      <w:proofErr w:type="spellEnd"/>
+      <w:r>
+        <w:t xml:space="preserve"> or cookies).</w:t>
       </w:r>
     </w:p>
     <w:p>
@@ -1285,13 +1431,9 @@
           <w:b/>
           <w:bCs/>
         </w:rPr>
-        <w:t xml:space="preserve"> External API – NewsAPI</w:t>
-      </w:r>
-    </w:p>
-    <w:p>
-      <w:r>
-        <w:t xml:space="preserve">Introduces the NewsAPI integration for fetching the latest news headlines. </w:t>
-      </w:r>
+        <w:t xml:space="preserve"> External API – </w:t>
+      </w:r>
+      <w:proofErr w:type="spellStart"/>
       <w:r>
         <w:rPr>
           <w:b/>
@@ -1299,6 +1441,29 @@
         </w:rPr>
         <w:t>NewsAPI</w:t>
       </w:r>
+      <w:proofErr w:type="spellEnd"/>
+    </w:p>
+    <w:p>
+      <w:r>
+        <w:t xml:space="preserve">Introduces the </w:t>
+      </w:r>
+      <w:proofErr w:type="spellStart"/>
+      <w:r>
+        <w:t>NewsAPI</w:t>
+      </w:r>
+      <w:proofErr w:type="spellEnd"/>
+      <w:r>
+        <w:t xml:space="preserve"> integration for fetching the latest news headlines. </w:t>
+      </w:r>
+      <w:proofErr w:type="spellStart"/>
+      <w:r>
+        <w:rPr>
+          <w:b/>
+          <w:bCs/>
+        </w:rPr>
+        <w:t>NewsAPI</w:t>
+      </w:r>
+      <w:proofErr w:type="spellEnd"/>
       <w:r>
         <w:t xml:space="preserve"> is a RESTful API that provides </w:t>
       </w:r>
@@ -1328,23 +1493,41 @@
         <w:t>,</w:t>
       </w:r>
       <w:r>
-        <w:t xml:space="preserve"> Reuters</w:t>
+        <w:t xml:space="preserve"> </w:t>
+      </w:r>
+      <w:proofErr w:type="gramStart"/>
+      <w:r>
+        <w:t>Reuters</w:t>
       </w:r>
       <w:r>
         <w:t xml:space="preserve">  etc.</w:t>
       </w:r>
+      <w:proofErr w:type="gramEnd"/>
     </w:p>
     <w:p>
       <w:r>
         <w:t>It lets you search for current or historical news by:</w:t>
       </w:r>
       <w:r>
-        <w:t xml:space="preserve"> topic , source, country, language, keywords etc.</w:t>
-      </w:r>
-    </w:p>
-    <w:p>
-      <w:r>
-        <w:t>NewsAPI provides exactly the kind of data needed:</w:t>
+        <w:t xml:space="preserve"> </w:t>
+      </w:r>
+      <w:proofErr w:type="gramStart"/>
+      <w:r>
+        <w:t>topic ,</w:t>
+      </w:r>
+      <w:proofErr w:type="gramEnd"/>
+      <w:r>
+        <w:t xml:space="preserve"> source, country, language, keywords etc.</w:t>
+      </w:r>
+    </w:p>
+    <w:p>
+      <w:proofErr w:type="spellStart"/>
+      <w:r>
+        <w:t>NewsAPI</w:t>
+      </w:r>
+      <w:proofErr w:type="spellEnd"/>
+      <w:r>
+        <w:t xml:space="preserve"> provides exactly the kind of data needed:</w:t>
       </w:r>
     </w:p>
     <w:p>
@@ -1416,7 +1599,15 @@
         <w:t xml:space="preserve">          A</w:t>
       </w:r>
       <w:r>
-        <w:t xml:space="preserve"> high-level view of how the system components interact. Describes the relationships between the user, FastAPI endpoints, MongoDB database, and external services like NewsAPI.</w:t>
+        <w:t xml:space="preserve"> high-level view of how the system components interact. Describes the relationships between the user, FastAPI endpoints, MongoDB database, and external services like </w:t>
+      </w:r>
+      <w:proofErr w:type="spellStart"/>
+      <w:r>
+        <w:t>NewsAPI</w:t>
+      </w:r>
+      <w:proofErr w:type="spellEnd"/>
+      <w:r>
+        <w:t>.</w:t>
       </w:r>
       <w:r>
         <w:rPr>
@@ -1431,7 +1622,15 @@
       </w:r>
       <w:r>
         <w:lastRenderedPageBreak/>
-        <w:t>requests like registration, login, and voting. FastAPI communicates with a MongoDB database to store user info, polls, and votes. Meanwhile, an external service, NewsAPI, regularly supplies fresh news headlines that the system automatically turns into new poll questions. This setup ensures users get up-to-date polls while keeping the system responsive, secure, and easy to maintain.</w:t>
+        <w:t xml:space="preserve">requests like registration, login, and voting. FastAPI communicates with a MongoDB database to store user info, polls, and votes. Meanwhile, an external service, </w:t>
+      </w:r>
+      <w:proofErr w:type="spellStart"/>
+      <w:r>
+        <w:t>NewsAPI</w:t>
+      </w:r>
+      <w:proofErr w:type="spellEnd"/>
+      <w:r>
+        <w:t>, regularly supplies fresh news headlines that the system automatically turns into new poll questions. This setup ensures users get up-to-date polls while keeping the system responsive, secure, and easy to maintain.</w:t>
       </w:r>
     </w:p>
     <w:p/>
@@ -1531,7 +1730,15 @@
         <w:t>(services)</w:t>
       </w:r>
       <w:r>
-        <w:t>: Communicates with NewsAPI.</w:t>
+        <w:t xml:space="preserve">: Communicates with </w:t>
+      </w:r>
+      <w:proofErr w:type="spellStart"/>
+      <w:r>
+        <w:t>NewsAPI</w:t>
+      </w:r>
+      <w:proofErr w:type="spellEnd"/>
+      <w:r>
+        <w:t>.</w:t>
       </w:r>
     </w:p>
     <w:p>
@@ -1589,12 +1796,21 @@
           <w:szCs w:val="16"/>
         </w:rPr>
       </w:pPr>
-      <w:r>
-        <w:rPr>
-          <w:sz w:val="16"/>
-          <w:szCs w:val="16"/>
-        </w:rPr>
-        <w:t>polling_app/</w:t>
+      <w:proofErr w:type="spellStart"/>
+      <w:r>
+        <w:rPr>
+          <w:sz w:val="16"/>
+          <w:szCs w:val="16"/>
+        </w:rPr>
+        <w:t>polling_app</w:t>
+      </w:r>
+      <w:proofErr w:type="spellEnd"/>
+      <w:r>
+        <w:rPr>
+          <w:sz w:val="16"/>
+          <w:szCs w:val="16"/>
+        </w:rPr>
+        <w:t>/</w:t>
       </w:r>
     </w:p>
     <w:p>
@@ -1731,7 +1947,23 @@
           <w:sz w:val="16"/>
           <w:szCs w:val="16"/>
         </w:rPr>
-        <w:t>│   │   └── config.py            # Environment settings (via pydantic/BaseSettings)</w:t>
+        <w:t>│   │   └── config.py            # Environment settings (via pydantic/</w:t>
+      </w:r>
+      <w:proofErr w:type="spellStart"/>
+      <w:r>
+        <w:rPr>
+          <w:sz w:val="16"/>
+          <w:szCs w:val="16"/>
+        </w:rPr>
+        <w:t>BaseSettings</w:t>
+      </w:r>
+      <w:proofErr w:type="spellEnd"/>
+      <w:r>
+        <w:rPr>
+          <w:sz w:val="16"/>
+          <w:szCs w:val="16"/>
+        </w:rPr>
+        <w:t>)</w:t>
       </w:r>
     </w:p>
     <w:p>
@@ -2232,7 +2464,23 @@
           <w:sz w:val="16"/>
           <w:szCs w:val="16"/>
         </w:rPr>
-        <w:t xml:space="preserve"> hashing.py           # Password hashing/verification (bcrypt)</w:t>
+        <w:t xml:space="preserve"> hashing.py           # Password hashing/verification (</w:t>
+      </w:r>
+      <w:proofErr w:type="spellStart"/>
+      <w:r>
+        <w:rPr>
+          <w:sz w:val="16"/>
+          <w:szCs w:val="16"/>
+        </w:rPr>
+        <w:t>bcrypt</w:t>
+      </w:r>
+      <w:proofErr w:type="spellEnd"/>
+      <w:r>
+        <w:rPr>
+          <w:sz w:val="16"/>
+          <w:szCs w:val="16"/>
+        </w:rPr>
+        <w:t>)</w:t>
       </w:r>
     </w:p>
     <w:p>
@@ -2416,7 +2664,32 @@
           <w:sz w:val="16"/>
           <w:szCs w:val="16"/>
         </w:rPr>
-        <w:t xml:space="preserve"> postman_collection.json      # Postman collection for testing API</w:t>
+        <w:t xml:space="preserve"> </w:t>
+      </w:r>
+      <w:proofErr w:type="spellStart"/>
+      <w:r>
+        <w:rPr>
+          <w:sz w:val="16"/>
+          <w:szCs w:val="16"/>
+        </w:rPr>
+        <w:t>postman_</w:t>
+      </w:r>
+      <w:proofErr w:type="gramStart"/>
+      <w:r>
+        <w:rPr>
+          <w:sz w:val="16"/>
+          <w:szCs w:val="16"/>
+        </w:rPr>
+        <w:t>collection.json</w:t>
+      </w:r>
+      <w:proofErr w:type="spellEnd"/>
+      <w:proofErr w:type="gramEnd"/>
+      <w:r>
+        <w:rPr>
+          <w:sz w:val="16"/>
+          <w:szCs w:val="16"/>
+        </w:rPr>
+        <w:t xml:space="preserve">      # Postman collection for testing API</w:t>
       </w:r>
     </w:p>
     <w:p>
@@ -2624,7 +2897,15 @@
         </w:numPr>
       </w:pPr>
       <w:r>
-        <w:t>A postman_collection.json file for API testing.</w:t>
+        <w:t xml:space="preserve">A </w:t>
+      </w:r>
+      <w:proofErr w:type="spellStart"/>
+      <w:r>
+        <w:t>postman_collection.json</w:t>
+      </w:r>
+      <w:proofErr w:type="spellEnd"/>
+      <w:r>
+        <w:t xml:space="preserve"> file for API testing.</w:t>
       </w:r>
     </w:p>
     <w:p>
@@ -2863,16 +3144,32 @@
     </w:p>
     <w:p>
       <w:r>
-        <w:t xml:space="preserve">          This c</w:t>
-      </w:r>
-      <w:r>
-        <w:t xml:space="preserve">hapter  describes how the system creates polls based on news headlines. It starts with a </w:t>
+        <w:t xml:space="preserve">          This </w:t>
+      </w:r>
+      <w:proofErr w:type="gramStart"/>
+      <w:r>
+        <w:t>c</w:t>
+      </w:r>
+      <w:r>
+        <w:t>hapter  describes</w:t>
+      </w:r>
+      <w:proofErr w:type="gramEnd"/>
+      <w:r>
+        <w:t xml:space="preserve"> how the system creates polls based on news headlines. It starts with a </w:t>
       </w:r>
       <w:r>
         <w:t>timer</w:t>
       </w:r>
       <w:r>
-        <w:t xml:space="preserve"> that regularly fetches the latest news from NewsAPI. Each news headline is converted into a poll question, which is then saved in the database with default answer options such as “Agree” and “Disagree.” Each poll records when it was created and is set to expire automatically after 48 hours.</w:t>
+        <w:t xml:space="preserve"> that regularly fetches the latest news from </w:t>
+      </w:r>
+      <w:proofErr w:type="spellStart"/>
+      <w:r>
+        <w:t>NewsAPI</w:t>
+      </w:r>
+      <w:proofErr w:type="spellEnd"/>
+      <w:r>
+        <w:t>. Each news headline is converted into a poll question, which is then saved in the database with default answer options such as “Agree” and “Disagree.” Each poll records when it was created and is set to expire automatically after 48 hours.</w:t>
       </w:r>
     </w:p>
     <w:p>
@@ -2921,7 +3218,15 @@
         <w:t>F</w:t>
       </w:r>
       <w:r>
-        <w:t>etches news headlines from NewsAPI.</w:t>
+        <w:t xml:space="preserve">etches news headlines from </w:t>
+      </w:r>
+      <w:proofErr w:type="spellStart"/>
+      <w:r>
+        <w:t>NewsAPI</w:t>
+      </w:r>
+      <w:proofErr w:type="spellEnd"/>
+      <w:r>
+        <w:t>.</w:t>
       </w:r>
     </w:p>
     <w:p>
@@ -3131,6 +3436,7 @@
           <w:numId w:val="7"/>
         </w:numPr>
       </w:pPr>
+      <w:proofErr w:type="gramStart"/>
       <w:r>
         <w:rPr>
           <w:b/>
@@ -3143,6 +3449,7 @@
       <w:r>
         <w:t>:</w:t>
       </w:r>
+      <w:proofErr w:type="gramEnd"/>
       <w:r>
         <w:t xml:space="preserve"> A unique identifier for each user, usually a string. This is what users use to log in or are identified by in the system.</w:t>
       </w:r>
@@ -3154,6 +3461,7 @@
           <w:numId w:val="7"/>
         </w:numPr>
       </w:pPr>
+      <w:proofErr w:type="spellStart"/>
       <w:r>
         <w:rPr>
           <w:b/>
@@ -3162,14 +3470,27 @@
           <w:iCs/>
         </w:rPr>
         <w:lastRenderedPageBreak/>
-        <w:t>hashed_password</w:t>
-      </w:r>
+        <w:t>hashed_</w:t>
+      </w:r>
+      <w:proofErr w:type="gramStart"/>
+      <w:r>
+        <w:rPr>
+          <w:b/>
+          <w:bCs/>
+          <w:i/>
+          <w:iCs/>
+        </w:rPr>
+        <w:t>password</w:t>
+      </w:r>
+      <w:proofErr w:type="spellEnd"/>
       <w:r>
         <w:t xml:space="preserve"> :</w:t>
       </w:r>
+      <w:proofErr w:type="gramEnd"/>
       <w:r>
         <w:t xml:space="preserve"> Instead of storing plain-text passwords (which is a big security risk), passwords are hashed using a strong hashing algorithm like </w:t>
       </w:r>
+      <w:proofErr w:type="spellStart"/>
       <w:r>
         <w:rPr>
           <w:b/>
@@ -3177,6 +3498,7 @@
         </w:rPr>
         <w:t>bcrypt</w:t>
       </w:r>
+      <w:proofErr w:type="spellEnd"/>
       <w:r>
         <w:t>. Hashing transforms the original password into a fixed-length string that is practically impossible to reverse. This protects user credentials even if the database is compromised</w:t>
       </w:r>
@@ -3188,6 +3510,7 @@
           <w:numId w:val="7"/>
         </w:numPr>
       </w:pPr>
+      <w:proofErr w:type="gramStart"/>
       <w:r>
         <w:rPr>
           <w:b/>
@@ -3197,6 +3520,7 @@
         </w:rPr>
         <w:t>role :</w:t>
       </w:r>
+      <w:proofErr w:type="gramEnd"/>
       <w:r>
         <w:rPr>
           <w:rFonts w:ascii="Times New Roman" w:eastAsia="Times New Roman" w:hAnsi="Times New Roman" w:cs="Times New Roman"/>
@@ -3272,9 +3596,72 @@
     </w:p>
     <w:p>
       <w:r>
-        <w:t>Security measures like bcrypt hashing are discussed.</w:t>
-      </w:r>
-    </w:p>
+        <w:t xml:space="preserve">Security measures like </w:t>
+      </w:r>
+      <w:proofErr w:type="spellStart"/>
+      <w:r>
+        <w:t>bcrypt</w:t>
+      </w:r>
+      <w:proofErr w:type="spellEnd"/>
+      <w:r>
+        <w:t xml:space="preserve"> hashing are discussed.</w:t>
+      </w:r>
+    </w:p>
+    <w:p>
+      <w:pPr>
+        <w:ind w:left="720"/>
+      </w:pPr>
+      <w:r>
+        <w:rPr>
+          <w:b/>
+          <w:bCs/>
+          <w:i/>
+          <w:iCs/>
+        </w:rPr>
+        <w:t>EXAMPLE:</w:t>
+      </w:r>
+      <w:r>
+        <w:t xml:space="preserve"> </w:t>
+      </w:r>
+      <w:r>
+        <w:drawing>
+          <wp:inline distT="0" distB="0" distL="0" distR="0" wp14:anchorId="698A6C79" wp14:editId="3B0BC1D0">
+            <wp:extent cx="5943600" cy="2155190"/>
+            <wp:effectExtent l="0" t="0" r="0" b="0"/>
+            <wp:docPr id="99800001" name="Picture 1"/>
+            <wp:cNvGraphicFramePr>
+              <a:graphicFrameLocks xmlns:a="http://schemas.openxmlformats.org/drawingml/2006/main" noChangeAspect="1"/>
+            </wp:cNvGraphicFramePr>
+            <a:graphic xmlns:a="http://schemas.openxmlformats.org/drawingml/2006/main">
+              <a:graphicData uri="http://schemas.openxmlformats.org/drawingml/2006/picture">
+                <pic:pic xmlns:pic="http://schemas.openxmlformats.org/drawingml/2006/picture">
+                  <pic:nvPicPr>
+                    <pic:cNvPr id="99800001" name=""/>
+                    <pic:cNvPicPr/>
+                  </pic:nvPicPr>
+                  <pic:blipFill>
+                    <a:blip r:embed="rId8"/>
+                    <a:stretch>
+                      <a:fillRect/>
+                    </a:stretch>
+                  </pic:blipFill>
+                  <pic:spPr>
+                    <a:xfrm>
+                      <a:off x="0" y="0"/>
+                      <a:ext cx="5943600" cy="2155190"/>
+                    </a:xfrm>
+                    <a:prstGeom prst="rect">
+                      <a:avLst/>
+                    </a:prstGeom>
+                  </pic:spPr>
+                </pic:pic>
+              </a:graphicData>
+            </a:graphic>
+          </wp:inline>
+        </w:drawing>
+      </w:r>
+    </w:p>
+    <w:p/>
     <w:p>
       <w:pPr>
         <w:rPr>
@@ -3302,6 +3689,7 @@
           <w:numId w:val="8"/>
         </w:numPr>
       </w:pPr>
+      <w:proofErr w:type="gramStart"/>
       <w:r>
         <w:rPr>
           <w:b/>
@@ -3311,6 +3699,7 @@
         </w:rPr>
         <w:t>Question :</w:t>
       </w:r>
+      <w:proofErr w:type="gramEnd"/>
       <w:r>
         <w:t xml:space="preserve"> </w:t>
       </w:r>
@@ -3325,6 +3714,7 @@
           <w:numId w:val="8"/>
         </w:numPr>
       </w:pPr>
+      <w:proofErr w:type="gramStart"/>
       <w:r>
         <w:rPr>
           <w:b/>
@@ -3332,8 +3722,10 @@
           <w:i/>
           <w:iCs/>
         </w:rPr>
+        <w:lastRenderedPageBreak/>
         <w:t>Options :</w:t>
       </w:r>
+      <w:proofErr w:type="gramEnd"/>
       <w:r>
         <w:rPr>
           <w:rFonts w:ascii="Times New Roman" w:eastAsia="Times New Roman" w:hAnsi="Times New Roman" w:cs="Times New Roman"/>
@@ -3393,8 +3785,13 @@
         <w:t xml:space="preserve">                       </w:t>
       </w:r>
       <w:r>
-        <w:t>This structure makes it easy to tally votes per option and display resu</w:t>
-      </w:r>
+        <w:t xml:space="preserve">This structure makes it easy to tally votes per option and display </w:t>
+      </w:r>
+      <w:proofErr w:type="spellStart"/>
+      <w:r>
+        <w:t>resu</w:t>
+      </w:r>
+      <w:proofErr w:type="spellEnd"/>
     </w:p>
     <w:p>
       <w:pPr>
@@ -3403,6 +3800,7 @@
           <w:numId w:val="8"/>
         </w:numPr>
       </w:pPr>
+      <w:proofErr w:type="spellStart"/>
       <w:r>
         <w:rPr>
           <w:b/>
@@ -3412,9 +3810,12 @@
         </w:rPr>
         <w:t>Created_at</w:t>
       </w:r>
+      <w:proofErr w:type="spellEnd"/>
       <w:r>
         <w:t xml:space="preserve"> and </w:t>
       </w:r>
+      <w:proofErr w:type="spellStart"/>
+      <w:proofErr w:type="gramStart"/>
       <w:r>
         <w:rPr>
           <w:b/>
@@ -3422,8 +3823,39 @@
           <w:i/>
           <w:iCs/>
         </w:rPr>
-        <w:t>Expires_at :</w:t>
-      </w:r>
+        <w:t>Expires</w:t>
+      </w:r>
+      <w:proofErr w:type="gramEnd"/>
+      <w:r>
+        <w:rPr>
+          <w:b/>
+          <w:bCs/>
+          <w:i/>
+          <w:iCs/>
+        </w:rPr>
+        <w:t>_</w:t>
+      </w:r>
+      <w:proofErr w:type="gramStart"/>
+      <w:r>
+        <w:rPr>
+          <w:b/>
+          <w:bCs/>
+          <w:i/>
+          <w:iCs/>
+        </w:rPr>
+        <w:t>at</w:t>
+      </w:r>
+      <w:proofErr w:type="spellEnd"/>
+      <w:r>
+        <w:rPr>
+          <w:b/>
+          <w:bCs/>
+          <w:i/>
+          <w:iCs/>
+        </w:rPr>
+        <w:t xml:space="preserve"> :</w:t>
+      </w:r>
+      <w:proofErr w:type="gramEnd"/>
       <w:r>
         <w:t xml:space="preserve"> </w:t>
       </w:r>
@@ -3438,6 +3870,7 @@
           <w:numId w:val="8"/>
         </w:numPr>
       </w:pPr>
+      <w:proofErr w:type="gramStart"/>
       <w:r>
         <w:rPr>
           <w:b/>
@@ -3447,11 +3880,71 @@
         </w:rPr>
         <w:t>Votes :</w:t>
       </w:r>
+      <w:proofErr w:type="gramEnd"/>
       <w:r>
         <w:t xml:space="preserve"> </w:t>
       </w:r>
       <w:r>
         <w:t>A list of user IDs who have already voted in the poll. This prevents a user from voting multiple times, ensuring fairness. When a user votes, their ID is added to this list, and the system checks it before accepting new votes from that user.</w:t>
+      </w:r>
+    </w:p>
+    <w:p>
+      <w:pPr>
+        <w:ind w:left="720"/>
+      </w:pPr>
+      <w:r>
+        <w:rPr>
+          <w:b/>
+          <w:bCs/>
+          <w:i/>
+          <w:iCs/>
+        </w:rPr>
+        <w:t>EXAMPLE:</w:t>
+      </w:r>
+      <w:r>
+        <w:t xml:space="preserve"> </w:t>
+      </w:r>
+    </w:p>
+    <w:p>
+      <w:pPr>
+        <w:ind w:left="720"/>
+      </w:pPr>
+      <w:r>
+        <w:drawing>
+          <wp:inline distT="0" distB="0" distL="0" distR="0" wp14:anchorId="3AC2A874" wp14:editId="5A482995">
+            <wp:extent cx="5943600" cy="2782570"/>
+            <wp:effectExtent l="0" t="0" r="0" b="0"/>
+            <wp:docPr id="1328425309" name="Picture 1"/>
+            <wp:cNvGraphicFramePr>
+              <a:graphicFrameLocks xmlns:a="http://schemas.openxmlformats.org/drawingml/2006/main" noChangeAspect="1"/>
+            </wp:cNvGraphicFramePr>
+            <a:graphic xmlns:a="http://schemas.openxmlformats.org/drawingml/2006/main">
+              <a:graphicData uri="http://schemas.openxmlformats.org/drawingml/2006/picture">
+                <pic:pic xmlns:pic="http://schemas.openxmlformats.org/drawingml/2006/picture">
+                  <pic:nvPicPr>
+                    <pic:cNvPr id="1328425309" name=""/>
+                    <pic:cNvPicPr/>
+                  </pic:nvPicPr>
+                  <pic:blipFill>
+                    <a:blip r:embed="rId9"/>
+                    <a:stretch>
+                      <a:fillRect/>
+                    </a:stretch>
+                  </pic:blipFill>
+                  <pic:spPr>
+                    <a:xfrm>
+                      <a:off x="0" y="0"/>
+                      <a:ext cx="5943600" cy="2782570"/>
+                    </a:xfrm>
+                    <a:prstGeom prst="rect">
+                      <a:avLst/>
+                    </a:prstGeom>
+                  </pic:spPr>
+                </pic:pic>
+              </a:graphicData>
+            </a:graphic>
+          </wp:inline>
+        </w:drawing>
       </w:r>
     </w:p>
     <w:p>
@@ -3491,6 +3984,7 @@
           <w:b/>
           <w:bCs/>
         </w:rPr>
+        <w:lastRenderedPageBreak/>
         <w:t>Authentication endpoints</w:t>
       </w:r>
       <w:r>
@@ -3659,7 +4153,15 @@
         <w:t>hashed securely</w:t>
       </w:r>
       <w:r>
-        <w:t xml:space="preserve"> (e.g., using bcrypt) before being stored in the database to protect user credentials.</w:t>
+        <w:t xml:space="preserve"> (e.g., using </w:t>
+      </w:r>
+      <w:proofErr w:type="spellStart"/>
+      <w:r>
+        <w:t>bcrypt</w:t>
+      </w:r>
+      <w:proofErr w:type="spellEnd"/>
+      <w:r>
+        <w:t>) before being stored in the database to protect user credentials.</w:t>
       </w:r>
     </w:p>
     <w:p>
@@ -3702,7 +4204,6 @@
         </w:numPr>
       </w:pPr>
       <w:r>
-        <w:lastRenderedPageBreak/>
         <w:t>This endpoint verifies a user’s credentials.</w:t>
       </w:r>
     </w:p>
@@ -3736,6 +4237,7 @@
         </w:numPr>
       </w:pPr>
       <w:r>
+        <w:lastRenderedPageBreak/>
         <w:t xml:space="preserve">If the credentials match, the server issues a </w:t>
       </w:r>
       <w:r>
@@ -3803,7 +4305,15 @@
         <w:t>Returns active polls</w:t>
       </w:r>
       <w:r>
-        <w:t xml:space="preserve"> with 24 hours expire time and latest polls from newsapi generated within last 48 hours</w:t>
+        <w:t xml:space="preserve"> with 24 hours expire time and latest polls from </w:t>
+      </w:r>
+      <w:proofErr w:type="spellStart"/>
+      <w:r>
+        <w:t>newsapi</w:t>
+      </w:r>
+      <w:proofErr w:type="spellEnd"/>
+      <w:r>
+        <w:t xml:space="preserve"> generated within last 48 hours</w:t>
       </w:r>
       <w:r>
         <w:t>.</w:t>
@@ -3862,7 +4372,15 @@
         </w:numPr>
       </w:pPr>
       <w:r>
-        <w:t xml:space="preserve">It also includes the latest polls generated automatically from news headlines fetched via the NewsAPI, covering polls created within the last </w:t>
+        <w:t xml:space="preserve">It also includes the latest polls generated automatically from news headlines fetched via the </w:t>
+      </w:r>
+      <w:proofErr w:type="spellStart"/>
+      <w:r>
+        <w:t>NewsAPI</w:t>
+      </w:r>
+      <w:proofErr w:type="spellEnd"/>
+      <w:r>
+        <w:t xml:space="preserve">, covering polls created within the last </w:t>
       </w:r>
       <w:r>
         <w:rPr>
@@ -3903,7 +4421,15 @@
         <w:t>Requires authentication.</w:t>
       </w:r>
       <w:r>
-        <w:t xml:space="preserve"> Whenever user is authenticated it a</w:t>
+        <w:t xml:space="preserve"> Whenever user is </w:t>
+      </w:r>
+      <w:proofErr w:type="gramStart"/>
+      <w:r>
+        <w:t>authenticated</w:t>
+      </w:r>
+      <w:proofErr w:type="gramEnd"/>
+      <w:r>
+        <w:t xml:space="preserve"> it a</w:t>
       </w:r>
       <w:r>
         <w:t>ccepts an option</w:t>
@@ -3979,7 +4505,6 @@
         </w:numPr>
       </w:pPr>
       <w:r>
-        <w:lastRenderedPageBreak/>
         <w:t>This endpoint ensures voting integrity and accurate vote tallying.</w:t>
       </w:r>
     </w:p>
@@ -4036,6 +4561,7 @@
         </w:numPr>
       </w:pPr>
       <w:r>
+        <w:lastRenderedPageBreak/>
         <w:t>Allows administrators to manually create polls, overriding the automatic news-based poll creation.</w:t>
       </w:r>
     </w:p>
@@ -4076,8 +4602,13 @@
         <w:t xml:space="preserve"> – </w:t>
       </w:r>
       <w:r>
-        <w:t>POST/admin/delete_poll</w:t>
-      </w:r>
+        <w:t>POST/admin/</w:t>
+      </w:r>
+      <w:proofErr w:type="spellStart"/>
+      <w:r>
+        <w:t>delete_poll</w:t>
+      </w:r>
+      <w:proofErr w:type="spellEnd"/>
       <w:r>
         <w:br/>
         <w:t>Removes a poll. Secured via admin check.</w:t>
@@ -4095,7 +4626,11 @@
         <w:t>R</w:t>
       </w:r>
       <w:r>
-        <w:t xml:space="preserve">estricted to </w:t>
+        <w:t xml:space="preserve">estricted </w:t>
+      </w:r>
+      <w:proofErr w:type="gramStart"/>
+      <w:r>
+        <w:t xml:space="preserve">to </w:t>
       </w:r>
       <w:r>
         <w:rPr>
@@ -4104,6 +4639,7 @@
         </w:rPr>
         <w:t xml:space="preserve"> users</w:t>
       </w:r>
+      <w:proofErr w:type="gramEnd"/>
       <w:r>
         <w:t>.</w:t>
       </w:r>
@@ -4189,7 +4725,23 @@
         <w:t>S</w:t>
       </w:r>
       <w:r>
-        <w:t>toring secrets (e.g., NewsAPI key, JWT secret) in .env.</w:t>
+        <w:t xml:space="preserve">toring secrets (e.g., </w:t>
+      </w:r>
+      <w:proofErr w:type="spellStart"/>
+      <w:r>
+        <w:t>NewsAPI</w:t>
+      </w:r>
+      <w:proofErr w:type="spellEnd"/>
+      <w:r>
+        <w:t xml:space="preserve"> key, JWT secret) </w:t>
+      </w:r>
+      <w:proofErr w:type="gramStart"/>
+      <w:r>
+        <w:t>in .env</w:t>
+      </w:r>
+      <w:proofErr w:type="gramEnd"/>
+      <w:r>
+        <w:t>.</w:t>
       </w:r>
       <w:r>
         <w:t xml:space="preserve"> Which is secure and safe.</w:t>
@@ -4214,7 +4766,15 @@
         </w:numPr>
       </w:pPr>
       <w:r>
-        <w:t>Password hashing using bcrypt.</w:t>
+        <w:t xml:space="preserve">Password hashing using </w:t>
+      </w:r>
+      <w:proofErr w:type="spellStart"/>
+      <w:r>
+        <w:t>bcrypt</w:t>
+      </w:r>
+      <w:proofErr w:type="spellEnd"/>
+      <w:r>
+        <w:t>.</w:t>
       </w:r>
     </w:p>
     <w:p>
@@ -4265,7 +4825,25 @@
           <w:kern w:val="0"/>
           <w14:ligatures w14:val="none"/>
         </w:rPr>
-        <w:t xml:space="preserve">, such as the NewsAPI key and JWT secret. These secrets are kept in environment variables (commonly in a </w:t>
+        <w:t xml:space="preserve">, such as the </w:t>
+      </w:r>
+      <w:proofErr w:type="spellStart"/>
+      <w:r>
+        <w:rPr>
+          <w:rFonts w:eastAsia="Times New Roman" w:cs="Times New Roman"/>
+          <w:kern w:val="0"/>
+          <w14:ligatures w14:val="none"/>
+        </w:rPr>
+        <w:t>NewsAPI</w:t>
+      </w:r>
+      <w:proofErr w:type="spellEnd"/>
+      <w:r>
+        <w:rPr>
+          <w:rFonts w:eastAsia="Times New Roman" w:cs="Times New Roman"/>
+          <w:kern w:val="0"/>
+          <w14:ligatures w14:val="none"/>
+        </w:rPr>
+        <w:t xml:space="preserve"> key and JWT secret. These secrets are kept in environment variables (commonly in a </w:t>
       </w:r>
       <w:r>
         <w:rPr>
@@ -4302,7 +4880,6 @@
           <w:kern w:val="0"/>
           <w14:ligatures w14:val="none"/>
         </w:rPr>
-        <w:lastRenderedPageBreak/>
         <w:t xml:space="preserve">      Next, the chapter highlights </w:t>
       </w:r>
       <w:r>
@@ -4358,8 +4935,10 @@
           <w:kern w:val="0"/>
           <w14:ligatures w14:val="none"/>
         </w:rPr>
+        <w:lastRenderedPageBreak/>
         <w:t xml:space="preserve">For password security, the system uses </w:t>
       </w:r>
+      <w:proofErr w:type="spellStart"/>
       <w:r>
         <w:rPr>
           <w:rFonts w:eastAsia="Times New Roman" w:cs="Times New Roman"/>
@@ -4368,15 +4947,44 @@
           <w:kern w:val="0"/>
           <w14:ligatures w14:val="none"/>
         </w:rPr>
-        <w:t>bcrypt hashing</w:t>
-      </w:r>
+        <w:t>bcrypt</w:t>
+      </w:r>
+      <w:proofErr w:type="spellEnd"/>
       <w:r>
         <w:rPr>
           <w:rFonts w:eastAsia="Times New Roman" w:cs="Times New Roman"/>
-          <w:kern w:val="0"/>
-          <w14:ligatures w14:val="none"/>
-        </w:rPr>
-        <w:t>. Rather than storing plain-text passwords, bcrypt applies a computationally expensive hashing algorithm, making it practically impossible for attackers to reverse-engineer passwords even if they gain access to the database. This hashing step protects users’ credentials from being compromised.</w:t>
+          <w:b/>
+          <w:bCs/>
+          <w:kern w:val="0"/>
+          <w14:ligatures w14:val="none"/>
+        </w:rPr>
+        <w:t xml:space="preserve"> hashing</w:t>
+      </w:r>
+      <w:r>
+        <w:rPr>
+          <w:rFonts w:eastAsia="Times New Roman" w:cs="Times New Roman"/>
+          <w:kern w:val="0"/>
+          <w14:ligatures w14:val="none"/>
+        </w:rPr>
+        <w:t xml:space="preserve">. Rather than storing plain-text passwords, </w:t>
+      </w:r>
+      <w:proofErr w:type="spellStart"/>
+      <w:r>
+        <w:rPr>
+          <w:rFonts w:eastAsia="Times New Roman" w:cs="Times New Roman"/>
+          <w:kern w:val="0"/>
+          <w14:ligatures w14:val="none"/>
+        </w:rPr>
+        <w:t>bcrypt</w:t>
+      </w:r>
+      <w:proofErr w:type="spellEnd"/>
+      <w:r>
+        <w:rPr>
+          <w:rFonts w:eastAsia="Times New Roman" w:cs="Times New Roman"/>
+          <w:kern w:val="0"/>
+          <w14:ligatures w14:val="none"/>
+        </w:rPr>
+        <w:t xml:space="preserve"> applies a computationally expensive hashing algorithm, making it practically impossible for attackers to reverse-engineer passwords even if they gain access to the database. This hashing step protects users’ credentials from being compromised.</w:t>
       </w:r>
     </w:p>
     <w:p>
@@ -4445,6 +5053,51 @@
     </w:p>
     <w:p>
       <w:pPr>
+        <w:rPr>
+          <w:b/>
+          <w:bCs/>
+        </w:rPr>
+      </w:pPr>
+      <w:r>
+        <w:rPr>
+          <w:b/>
+          <w:bCs/>
+        </w:rPr>
+        <w:t xml:space="preserve">Chapter </w:t>
+      </w:r>
+      <w:proofErr w:type="gramStart"/>
+      <w:r>
+        <w:rPr>
+          <w:b/>
+          <w:bCs/>
+        </w:rPr>
+        <w:t xml:space="preserve">9 </w:t>
+      </w:r>
+      <w:r>
+        <w:rPr>
+          <w:b/>
+          <w:bCs/>
+        </w:rPr>
+        <w:t>:</w:t>
+      </w:r>
+      <w:proofErr w:type="gramEnd"/>
+      <w:r>
+        <w:rPr>
+          <w:b/>
+          <w:bCs/>
+        </w:rPr>
+        <w:t xml:space="preserve"> </w:t>
+      </w:r>
+      <w:r>
+        <w:rPr>
+          <w:b/>
+          <w:bCs/>
+        </w:rPr>
+        <w:t>Future Enhancements</w:t>
+      </w:r>
+    </w:p>
+    <w:p>
+      <w:pPr>
         <w:spacing w:before="100" w:beforeAutospacing="1" w:after="100" w:afterAutospacing="1" w:line="240" w:lineRule="auto"/>
         <w:ind w:left="360"/>
         <w:rPr>
@@ -4453,6 +5106,32 @@
           <w14:ligatures w14:val="none"/>
         </w:rPr>
       </w:pPr>
+      <w:r>
+        <w:rPr>
+          <w:rFonts w:eastAsia="Times New Roman" w:cs="Times New Roman"/>
+          <w:kern w:val="0"/>
+          <w14:ligatures w14:val="none"/>
+        </w:rPr>
+        <w:t xml:space="preserve">Following are the future enhancements you could consider for your </w:t>
+      </w:r>
+      <w:r>
+        <w:rPr>
+          <w:rFonts w:eastAsia="Times New Roman" w:cs="Times New Roman"/>
+          <w:b/>
+          <w:bCs/>
+          <w:kern w:val="0"/>
+          <w14:ligatures w14:val="none"/>
+        </w:rPr>
+        <w:t>Polling API</w:t>
+      </w:r>
+      <w:r>
+        <w:rPr>
+          <w:rFonts w:eastAsia="Times New Roman" w:cs="Times New Roman"/>
+          <w:kern w:val="0"/>
+          <w14:ligatures w14:val="none"/>
+        </w:rPr>
+        <w:t xml:space="preserve"> to make it more robust, user-friendly, and feature-rich:</w:t>
+      </w:r>
     </w:p>
     <w:p>
       <w:pPr>
@@ -4460,6 +5139,853 @@
         <w:ind w:left="360"/>
         <w:rPr>
           <w:rFonts w:eastAsia="Times New Roman" w:cs="Times New Roman"/>
+          <w:b/>
+          <w:bCs/>
+          <w:kern w:val="0"/>
+          <w14:ligatures w14:val="none"/>
+        </w:rPr>
+      </w:pPr>
+      <w:r>
+        <w:rPr>
+          <w:rFonts w:eastAsia="Times New Roman" w:cs="Times New Roman"/>
+          <w:b/>
+          <w:bCs/>
+          <w:kern w:val="0"/>
+          <w14:ligatures w14:val="none"/>
+        </w:rPr>
+        <w:t>1. Advanced Poll Management</w:t>
+      </w:r>
+    </w:p>
+    <w:p>
+      <w:pPr>
+        <w:numPr>
+          <w:ilvl w:val="0"/>
+          <w:numId w:val="18"/>
+        </w:numPr>
+        <w:spacing w:before="100" w:beforeAutospacing="1" w:after="100" w:afterAutospacing="1" w:line="240" w:lineRule="auto"/>
+        <w:rPr>
+          <w:rFonts w:eastAsia="Times New Roman" w:cs="Times New Roman"/>
+          <w:kern w:val="0"/>
+          <w14:ligatures w14:val="none"/>
+        </w:rPr>
+      </w:pPr>
+      <w:r>
+        <w:rPr>
+          <w:rFonts w:eastAsia="Times New Roman" w:cs="Times New Roman"/>
+          <w:b/>
+          <w:bCs/>
+          <w:kern w:val="0"/>
+          <w14:ligatures w14:val="none"/>
+        </w:rPr>
+        <w:t>Scheduled Polls:</w:t>
+      </w:r>
+      <w:r>
+        <w:rPr>
+          <w:rFonts w:eastAsia="Times New Roman" w:cs="Times New Roman"/>
+          <w:kern w:val="0"/>
+          <w14:ligatures w14:val="none"/>
+        </w:rPr>
+        <w:t xml:space="preserve"> Allow admins to schedule polls for future publication.</w:t>
+      </w:r>
+    </w:p>
+    <w:p>
+      <w:pPr>
+        <w:numPr>
+          <w:ilvl w:val="0"/>
+          <w:numId w:val="18"/>
+        </w:numPr>
+        <w:spacing w:before="100" w:beforeAutospacing="1" w:after="100" w:afterAutospacing="1" w:line="240" w:lineRule="auto"/>
+        <w:rPr>
+          <w:rFonts w:eastAsia="Times New Roman" w:cs="Times New Roman"/>
+          <w:kern w:val="0"/>
+          <w14:ligatures w14:val="none"/>
+        </w:rPr>
+      </w:pPr>
+      <w:r>
+        <w:rPr>
+          <w:rFonts w:eastAsia="Times New Roman" w:cs="Times New Roman"/>
+          <w:b/>
+          <w:bCs/>
+          <w:kern w:val="0"/>
+          <w14:ligatures w14:val="none"/>
+        </w:rPr>
+        <w:t>Poll Expiration:</w:t>
+      </w:r>
+      <w:r>
+        <w:rPr>
+          <w:rFonts w:eastAsia="Times New Roman" w:cs="Times New Roman"/>
+          <w:kern w:val="0"/>
+          <w14:ligatures w14:val="none"/>
+        </w:rPr>
+        <w:t xml:space="preserve"> Automatically close polls after a specified duration and optionally archive results.</w:t>
+      </w:r>
+    </w:p>
+    <w:p>
+      <w:pPr>
+        <w:numPr>
+          <w:ilvl w:val="0"/>
+          <w:numId w:val="18"/>
+        </w:numPr>
+        <w:spacing w:before="100" w:beforeAutospacing="1" w:after="100" w:afterAutospacing="1" w:line="240" w:lineRule="auto"/>
+        <w:rPr>
+          <w:rFonts w:eastAsia="Times New Roman" w:cs="Times New Roman"/>
+          <w:kern w:val="0"/>
+          <w14:ligatures w14:val="none"/>
+        </w:rPr>
+      </w:pPr>
+      <w:r>
+        <w:rPr>
+          <w:rFonts w:eastAsia="Times New Roman" w:cs="Times New Roman"/>
+          <w:b/>
+          <w:bCs/>
+          <w:kern w:val="0"/>
+          <w14:ligatures w14:val="none"/>
+        </w:rPr>
+        <w:t>Poll Categories &amp; Tags:</w:t>
+      </w:r>
+      <w:r>
+        <w:rPr>
+          <w:rFonts w:eastAsia="Times New Roman" w:cs="Times New Roman"/>
+          <w:kern w:val="0"/>
+          <w14:ligatures w14:val="none"/>
+        </w:rPr>
+        <w:t xml:space="preserve"> Organize polls by topics, categories, or tags for easier filtering.</w:t>
+      </w:r>
+    </w:p>
+    <w:p>
+      <w:pPr>
+        <w:numPr>
+          <w:ilvl w:val="0"/>
+          <w:numId w:val="18"/>
+        </w:numPr>
+        <w:spacing w:before="100" w:beforeAutospacing="1" w:after="100" w:afterAutospacing="1" w:line="240" w:lineRule="auto"/>
+        <w:rPr>
+          <w:rFonts w:eastAsia="Times New Roman" w:cs="Times New Roman"/>
+          <w:kern w:val="0"/>
+          <w14:ligatures w14:val="none"/>
+        </w:rPr>
+      </w:pPr>
+      <w:r>
+        <w:rPr>
+          <w:rFonts w:eastAsia="Times New Roman" w:cs="Times New Roman"/>
+          <w:b/>
+          <w:bCs/>
+          <w:kern w:val="0"/>
+          <w14:ligatures w14:val="none"/>
+        </w:rPr>
+        <w:t>Multiple Poll Types:</w:t>
+      </w:r>
+      <w:r>
+        <w:rPr>
+          <w:rFonts w:eastAsia="Times New Roman" w:cs="Times New Roman"/>
+          <w:kern w:val="0"/>
+          <w14:ligatures w14:val="none"/>
+        </w:rPr>
+        <w:t xml:space="preserve"> Beyond agree/disagree — include multiple choice, rating scales, or ranking polls.</w:t>
+      </w:r>
+    </w:p>
+    <w:p>
+      <w:pPr>
+        <w:spacing w:before="100" w:beforeAutospacing="1" w:after="100" w:afterAutospacing="1" w:line="240" w:lineRule="auto"/>
+        <w:ind w:left="360"/>
+        <w:rPr>
+          <w:rFonts w:eastAsia="Times New Roman" w:cs="Times New Roman"/>
+          <w:b/>
+          <w:bCs/>
+          <w:kern w:val="0"/>
+          <w14:ligatures w14:val="none"/>
+        </w:rPr>
+      </w:pPr>
+      <w:r>
+        <w:rPr>
+          <w:rFonts w:eastAsia="Times New Roman" w:cs="Times New Roman"/>
+          <w:b/>
+          <w:bCs/>
+          <w:kern w:val="0"/>
+          <w14:ligatures w14:val="none"/>
+        </w:rPr>
+        <w:t>2. User Experience &amp; Interaction</w:t>
+      </w:r>
+    </w:p>
+    <w:p>
+      <w:pPr>
+        <w:numPr>
+          <w:ilvl w:val="0"/>
+          <w:numId w:val="19"/>
+        </w:numPr>
+        <w:spacing w:before="100" w:beforeAutospacing="1" w:after="100" w:afterAutospacing="1" w:line="240" w:lineRule="auto"/>
+        <w:rPr>
+          <w:rFonts w:eastAsia="Times New Roman" w:cs="Times New Roman"/>
+          <w:kern w:val="0"/>
+          <w14:ligatures w14:val="none"/>
+        </w:rPr>
+      </w:pPr>
+      <w:r>
+        <w:rPr>
+          <w:rFonts w:eastAsia="Times New Roman" w:cs="Times New Roman"/>
+          <w:b/>
+          <w:bCs/>
+          <w:kern w:val="0"/>
+          <w14:ligatures w14:val="none"/>
+        </w:rPr>
+        <w:t>Anonymous Voting:</w:t>
+      </w:r>
+      <w:r>
+        <w:rPr>
+          <w:rFonts w:eastAsia="Times New Roman" w:cs="Times New Roman"/>
+          <w:kern w:val="0"/>
+          <w14:ligatures w14:val="none"/>
+        </w:rPr>
+        <w:t xml:space="preserve"> Option for users to vote without logging in while still preventing duplicate votes.</w:t>
+      </w:r>
+    </w:p>
+    <w:p>
+      <w:pPr>
+        <w:numPr>
+          <w:ilvl w:val="0"/>
+          <w:numId w:val="19"/>
+        </w:numPr>
+        <w:spacing w:before="100" w:beforeAutospacing="1" w:after="100" w:afterAutospacing="1" w:line="240" w:lineRule="auto"/>
+        <w:rPr>
+          <w:rFonts w:eastAsia="Times New Roman" w:cs="Times New Roman"/>
+          <w:kern w:val="0"/>
+          <w14:ligatures w14:val="none"/>
+        </w:rPr>
+      </w:pPr>
+      <w:r>
+        <w:rPr>
+          <w:rFonts w:eastAsia="Times New Roman" w:cs="Times New Roman"/>
+          <w:b/>
+          <w:bCs/>
+          <w:kern w:val="0"/>
+          <w14:ligatures w14:val="none"/>
+        </w:rPr>
+        <w:t>Vote Modification:</w:t>
+      </w:r>
+      <w:r>
+        <w:rPr>
+          <w:rFonts w:eastAsia="Times New Roman" w:cs="Times New Roman"/>
+          <w:kern w:val="0"/>
+          <w14:ligatures w14:val="none"/>
+        </w:rPr>
+        <w:t xml:space="preserve"> Allow users to change their votes before poll expiry.</w:t>
+      </w:r>
+    </w:p>
+    <w:p>
+      <w:pPr>
+        <w:numPr>
+          <w:ilvl w:val="0"/>
+          <w:numId w:val="19"/>
+        </w:numPr>
+        <w:spacing w:before="100" w:beforeAutospacing="1" w:after="100" w:afterAutospacing="1" w:line="240" w:lineRule="auto"/>
+        <w:rPr>
+          <w:rFonts w:eastAsia="Times New Roman" w:cs="Times New Roman"/>
+          <w:kern w:val="0"/>
+          <w14:ligatures w14:val="none"/>
+        </w:rPr>
+      </w:pPr>
+      <w:r>
+        <w:rPr>
+          <w:rFonts w:eastAsia="Times New Roman" w:cs="Times New Roman"/>
+          <w:b/>
+          <w:bCs/>
+          <w:kern w:val="0"/>
+          <w14:ligatures w14:val="none"/>
+        </w:rPr>
+        <w:t>Real-time Results:</w:t>
+      </w:r>
+      <w:r>
+        <w:rPr>
+          <w:rFonts w:eastAsia="Times New Roman" w:cs="Times New Roman"/>
+          <w:kern w:val="0"/>
+          <w14:ligatures w14:val="none"/>
+        </w:rPr>
+        <w:t xml:space="preserve"> Live updates for poll results using </w:t>
+      </w:r>
+      <w:proofErr w:type="spellStart"/>
+      <w:r>
+        <w:rPr>
+          <w:rFonts w:eastAsia="Times New Roman" w:cs="Times New Roman"/>
+          <w:kern w:val="0"/>
+          <w14:ligatures w14:val="none"/>
+        </w:rPr>
+        <w:t>WebSockets</w:t>
+      </w:r>
+      <w:proofErr w:type="spellEnd"/>
+      <w:r>
+        <w:rPr>
+          <w:rFonts w:eastAsia="Times New Roman" w:cs="Times New Roman"/>
+          <w:kern w:val="0"/>
+          <w14:ligatures w14:val="none"/>
+        </w:rPr>
+        <w:t xml:space="preserve"> or Server-Sent Events.</w:t>
+      </w:r>
+    </w:p>
+    <w:p>
+      <w:pPr>
+        <w:numPr>
+          <w:ilvl w:val="0"/>
+          <w:numId w:val="19"/>
+        </w:numPr>
+        <w:spacing w:before="100" w:beforeAutospacing="1" w:after="100" w:afterAutospacing="1" w:line="240" w:lineRule="auto"/>
+        <w:rPr>
+          <w:rFonts w:eastAsia="Times New Roman" w:cs="Times New Roman"/>
+          <w:kern w:val="0"/>
+          <w14:ligatures w14:val="none"/>
+        </w:rPr>
+      </w:pPr>
+      <w:r>
+        <w:rPr>
+          <w:rFonts w:eastAsia="Times New Roman" w:cs="Times New Roman"/>
+          <w:b/>
+          <w:bCs/>
+          <w:kern w:val="0"/>
+          <w14:ligatures w14:val="none"/>
+        </w:rPr>
+        <w:t>Comments &amp; Discussion:</w:t>
+      </w:r>
+      <w:r>
+        <w:rPr>
+          <w:rFonts w:eastAsia="Times New Roman" w:cs="Times New Roman"/>
+          <w:kern w:val="0"/>
+          <w14:ligatures w14:val="none"/>
+        </w:rPr>
+        <w:t xml:space="preserve"> Allow users to comment on polls to increase engagement.</w:t>
+      </w:r>
+    </w:p>
+    <w:p>
+      <w:pPr>
+        <w:spacing w:before="100" w:beforeAutospacing="1" w:after="100" w:afterAutospacing="1" w:line="240" w:lineRule="auto"/>
+        <w:ind w:left="360"/>
+        <w:rPr>
+          <w:rFonts w:eastAsia="Times New Roman" w:cs="Times New Roman"/>
+          <w:b/>
+          <w:bCs/>
+          <w:kern w:val="0"/>
+          <w14:ligatures w14:val="none"/>
+        </w:rPr>
+      </w:pPr>
+      <w:r>
+        <w:rPr>
+          <w:rFonts w:eastAsia="Times New Roman" w:cs="Times New Roman"/>
+          <w:b/>
+          <w:bCs/>
+          <w:kern w:val="0"/>
+          <w14:ligatures w14:val="none"/>
+        </w:rPr>
+        <w:t>3. Analytics &amp; Insights</w:t>
+      </w:r>
+    </w:p>
+    <w:p>
+      <w:pPr>
+        <w:numPr>
+          <w:ilvl w:val="0"/>
+          <w:numId w:val="20"/>
+        </w:numPr>
+        <w:spacing w:before="100" w:beforeAutospacing="1" w:after="100" w:afterAutospacing="1" w:line="240" w:lineRule="auto"/>
+        <w:rPr>
+          <w:rFonts w:eastAsia="Times New Roman" w:cs="Times New Roman"/>
+          <w:kern w:val="0"/>
+          <w14:ligatures w14:val="none"/>
+        </w:rPr>
+      </w:pPr>
+      <w:r>
+        <w:rPr>
+          <w:rFonts w:eastAsia="Times New Roman" w:cs="Times New Roman"/>
+          <w:b/>
+          <w:bCs/>
+          <w:kern w:val="0"/>
+          <w14:ligatures w14:val="none"/>
+        </w:rPr>
+        <w:t>Detailed Reports:</w:t>
+      </w:r>
+      <w:r>
+        <w:rPr>
+          <w:rFonts w:eastAsia="Times New Roman" w:cs="Times New Roman"/>
+          <w:kern w:val="0"/>
+          <w14:ligatures w14:val="none"/>
+        </w:rPr>
+        <w:t xml:space="preserve"> Show percentage breakdowns, demographic filters, and trends.</w:t>
+      </w:r>
+    </w:p>
+    <w:p>
+      <w:pPr>
+        <w:numPr>
+          <w:ilvl w:val="0"/>
+          <w:numId w:val="20"/>
+        </w:numPr>
+        <w:spacing w:before="100" w:beforeAutospacing="1" w:after="100" w:afterAutospacing="1" w:line="240" w:lineRule="auto"/>
+        <w:rPr>
+          <w:rFonts w:eastAsia="Times New Roman" w:cs="Times New Roman"/>
+          <w:kern w:val="0"/>
+          <w14:ligatures w14:val="none"/>
+        </w:rPr>
+      </w:pPr>
+      <w:r>
+        <w:rPr>
+          <w:rFonts w:eastAsia="Times New Roman" w:cs="Times New Roman"/>
+          <w:b/>
+          <w:bCs/>
+          <w:kern w:val="0"/>
+          <w14:ligatures w14:val="none"/>
+        </w:rPr>
+        <w:t>Visualization:</w:t>
+      </w:r>
+      <w:r>
+        <w:rPr>
+          <w:rFonts w:eastAsia="Times New Roman" w:cs="Times New Roman"/>
+          <w:kern w:val="0"/>
+          <w14:ligatures w14:val="none"/>
+        </w:rPr>
+        <w:t xml:space="preserve"> Charts, graphs, and heatmaps of poll results.</w:t>
+      </w:r>
+    </w:p>
+    <w:p>
+      <w:pPr>
+        <w:numPr>
+          <w:ilvl w:val="0"/>
+          <w:numId w:val="20"/>
+        </w:numPr>
+        <w:spacing w:before="100" w:beforeAutospacing="1" w:after="100" w:afterAutospacing="1" w:line="240" w:lineRule="auto"/>
+        <w:rPr>
+          <w:rFonts w:eastAsia="Times New Roman" w:cs="Times New Roman"/>
+          <w:kern w:val="0"/>
+          <w14:ligatures w14:val="none"/>
+        </w:rPr>
+      </w:pPr>
+      <w:r>
+        <w:rPr>
+          <w:rFonts w:eastAsia="Times New Roman" w:cs="Times New Roman"/>
+          <w:b/>
+          <w:bCs/>
+          <w:kern w:val="0"/>
+          <w14:ligatures w14:val="none"/>
+        </w:rPr>
+        <w:t>Export Options:</w:t>
+      </w:r>
+      <w:r>
+        <w:rPr>
+          <w:rFonts w:eastAsia="Times New Roman" w:cs="Times New Roman"/>
+          <w:kern w:val="0"/>
+          <w14:ligatures w14:val="none"/>
+        </w:rPr>
+        <w:t xml:space="preserve"> CSV/Excel/PDF export of poll results for further analysis.</w:t>
+      </w:r>
+    </w:p>
+    <w:p>
+      <w:pPr>
+        <w:spacing w:before="100" w:beforeAutospacing="1" w:after="100" w:afterAutospacing="1" w:line="240" w:lineRule="auto"/>
+        <w:ind w:left="360"/>
+        <w:rPr>
+          <w:rFonts w:eastAsia="Times New Roman" w:cs="Times New Roman"/>
+          <w:b/>
+          <w:bCs/>
+          <w:kern w:val="0"/>
+          <w14:ligatures w14:val="none"/>
+        </w:rPr>
+      </w:pPr>
+      <w:r>
+        <w:rPr>
+          <w:rFonts w:eastAsia="Times New Roman" w:cs="Times New Roman"/>
+          <w:b/>
+          <w:bCs/>
+          <w:kern w:val="0"/>
+          <w14:ligatures w14:val="none"/>
+        </w:rPr>
+        <w:lastRenderedPageBreak/>
+        <w:t>4. Authentication &amp; Security</w:t>
+      </w:r>
+    </w:p>
+    <w:p>
+      <w:pPr>
+        <w:numPr>
+          <w:ilvl w:val="0"/>
+          <w:numId w:val="21"/>
+        </w:numPr>
+        <w:spacing w:before="100" w:beforeAutospacing="1" w:after="100" w:afterAutospacing="1" w:line="240" w:lineRule="auto"/>
+        <w:rPr>
+          <w:rFonts w:eastAsia="Times New Roman" w:cs="Times New Roman"/>
+          <w:kern w:val="0"/>
+          <w14:ligatures w14:val="none"/>
+        </w:rPr>
+      </w:pPr>
+      <w:r>
+        <w:rPr>
+          <w:rFonts w:eastAsia="Times New Roman" w:cs="Times New Roman"/>
+          <w:b/>
+          <w:bCs/>
+          <w:kern w:val="0"/>
+          <w14:ligatures w14:val="none"/>
+        </w:rPr>
+        <w:t>Role-Based Access Control (RBAC):</w:t>
+      </w:r>
+      <w:r>
+        <w:rPr>
+          <w:rFonts w:eastAsia="Times New Roman" w:cs="Times New Roman"/>
+          <w:kern w:val="0"/>
+          <w14:ligatures w14:val="none"/>
+        </w:rPr>
+        <w:t xml:space="preserve"> Differentiate between admin, moderator, and regular users.</w:t>
+      </w:r>
+    </w:p>
+    <w:p>
+      <w:pPr>
+        <w:numPr>
+          <w:ilvl w:val="0"/>
+          <w:numId w:val="21"/>
+        </w:numPr>
+        <w:spacing w:before="100" w:beforeAutospacing="1" w:after="100" w:afterAutospacing="1" w:line="240" w:lineRule="auto"/>
+        <w:rPr>
+          <w:rFonts w:eastAsia="Times New Roman" w:cs="Times New Roman"/>
+          <w:kern w:val="0"/>
+          <w14:ligatures w14:val="none"/>
+        </w:rPr>
+      </w:pPr>
+      <w:r>
+        <w:rPr>
+          <w:rFonts w:eastAsia="Times New Roman" w:cs="Times New Roman"/>
+          <w:b/>
+          <w:bCs/>
+          <w:kern w:val="0"/>
+          <w14:ligatures w14:val="none"/>
+        </w:rPr>
+        <w:t>Fraud Prevention:</w:t>
+      </w:r>
+      <w:r>
+        <w:rPr>
+          <w:rFonts w:eastAsia="Times New Roman" w:cs="Times New Roman"/>
+          <w:kern w:val="0"/>
+          <w14:ligatures w14:val="none"/>
+        </w:rPr>
+        <w:t xml:space="preserve"> Limit duplicate votes using IP, device fingerprinting, or OAuth verification.</w:t>
+      </w:r>
+    </w:p>
+    <w:p>
+      <w:pPr>
+        <w:numPr>
+          <w:ilvl w:val="0"/>
+          <w:numId w:val="21"/>
+        </w:numPr>
+        <w:spacing w:before="100" w:beforeAutospacing="1" w:after="100" w:afterAutospacing="1" w:line="240" w:lineRule="auto"/>
+        <w:rPr>
+          <w:rFonts w:eastAsia="Times New Roman" w:cs="Times New Roman"/>
+          <w:kern w:val="0"/>
+          <w14:ligatures w14:val="none"/>
+        </w:rPr>
+      </w:pPr>
+      <w:r>
+        <w:rPr>
+          <w:rFonts w:eastAsia="Times New Roman" w:cs="Times New Roman"/>
+          <w:b/>
+          <w:bCs/>
+          <w:kern w:val="0"/>
+          <w14:ligatures w14:val="none"/>
+        </w:rPr>
+        <w:t>Audit Logs:</w:t>
+      </w:r>
+      <w:r>
+        <w:rPr>
+          <w:rFonts w:eastAsia="Times New Roman" w:cs="Times New Roman"/>
+          <w:kern w:val="0"/>
+          <w14:ligatures w14:val="none"/>
+        </w:rPr>
+        <w:t xml:space="preserve"> Track admin actions like creating, editing, or deleting polls.</w:t>
+      </w:r>
+    </w:p>
+    <w:p>
+      <w:pPr>
+        <w:spacing w:before="100" w:beforeAutospacing="1" w:after="100" w:afterAutospacing="1" w:line="240" w:lineRule="auto"/>
+        <w:ind w:left="360"/>
+        <w:rPr>
+          <w:rFonts w:eastAsia="Times New Roman" w:cs="Times New Roman"/>
+          <w:b/>
+          <w:bCs/>
+          <w:kern w:val="0"/>
+          <w14:ligatures w14:val="none"/>
+        </w:rPr>
+      </w:pPr>
+      <w:r>
+        <w:rPr>
+          <w:rFonts w:eastAsia="Times New Roman" w:cs="Times New Roman"/>
+          <w:b/>
+          <w:bCs/>
+          <w:kern w:val="0"/>
+          <w14:ligatures w14:val="none"/>
+        </w:rPr>
+        <w:t>5. Integration &amp; Extensibility</w:t>
+      </w:r>
+    </w:p>
+    <w:p>
+      <w:pPr>
+        <w:numPr>
+          <w:ilvl w:val="0"/>
+          <w:numId w:val="22"/>
+        </w:numPr>
+        <w:spacing w:before="100" w:beforeAutospacing="1" w:after="100" w:afterAutospacing="1" w:line="240" w:lineRule="auto"/>
+        <w:rPr>
+          <w:rFonts w:eastAsia="Times New Roman" w:cs="Times New Roman"/>
+          <w:kern w:val="0"/>
+          <w14:ligatures w14:val="none"/>
+        </w:rPr>
+      </w:pPr>
+      <w:r>
+        <w:rPr>
+          <w:rFonts w:eastAsia="Times New Roman" w:cs="Times New Roman"/>
+          <w:b/>
+          <w:bCs/>
+          <w:kern w:val="0"/>
+          <w14:ligatures w14:val="none"/>
+        </w:rPr>
+        <w:t>External Data Sources:</w:t>
+      </w:r>
+      <w:r>
+        <w:rPr>
+          <w:rFonts w:eastAsia="Times New Roman" w:cs="Times New Roman"/>
+          <w:kern w:val="0"/>
+          <w14:ligatures w14:val="none"/>
+        </w:rPr>
+        <w:t xml:space="preserve"> Fetch polls or news from APIs like </w:t>
+      </w:r>
+      <w:proofErr w:type="spellStart"/>
+      <w:r>
+        <w:rPr>
+          <w:rFonts w:eastAsia="Times New Roman" w:cs="Times New Roman"/>
+          <w:kern w:val="0"/>
+          <w14:ligatures w14:val="none"/>
+        </w:rPr>
+        <w:t>NewsAPI</w:t>
+      </w:r>
+      <w:proofErr w:type="spellEnd"/>
+      <w:r>
+        <w:rPr>
+          <w:rFonts w:eastAsia="Times New Roman" w:cs="Times New Roman"/>
+          <w:kern w:val="0"/>
+          <w14:ligatures w14:val="none"/>
+        </w:rPr>
+        <w:t>, Twitter polls, or RSS feeds.</w:t>
+      </w:r>
+    </w:p>
+    <w:p>
+      <w:pPr>
+        <w:numPr>
+          <w:ilvl w:val="0"/>
+          <w:numId w:val="22"/>
+        </w:numPr>
+        <w:spacing w:before="100" w:beforeAutospacing="1" w:after="100" w:afterAutospacing="1" w:line="240" w:lineRule="auto"/>
+        <w:rPr>
+          <w:rFonts w:eastAsia="Times New Roman" w:cs="Times New Roman"/>
+          <w:kern w:val="0"/>
+          <w14:ligatures w14:val="none"/>
+        </w:rPr>
+      </w:pPr>
+      <w:r>
+        <w:rPr>
+          <w:rFonts w:eastAsia="Times New Roman" w:cs="Times New Roman"/>
+          <w:b/>
+          <w:bCs/>
+          <w:kern w:val="0"/>
+          <w14:ligatures w14:val="none"/>
+        </w:rPr>
+        <w:t>Webhook Support:</w:t>
+      </w:r>
+      <w:r>
+        <w:rPr>
+          <w:rFonts w:eastAsia="Times New Roman" w:cs="Times New Roman"/>
+          <w:kern w:val="0"/>
+          <w14:ligatures w14:val="none"/>
+        </w:rPr>
+        <w:t xml:space="preserve"> Notify external services when a poll is created or closed.</w:t>
+      </w:r>
+    </w:p>
+    <w:p>
+      <w:pPr>
+        <w:numPr>
+          <w:ilvl w:val="0"/>
+          <w:numId w:val="22"/>
+        </w:numPr>
+        <w:spacing w:before="100" w:beforeAutospacing="1" w:after="100" w:afterAutospacing="1" w:line="240" w:lineRule="auto"/>
+        <w:rPr>
+          <w:rFonts w:eastAsia="Times New Roman" w:cs="Times New Roman"/>
+          <w:kern w:val="0"/>
+          <w14:ligatures w14:val="none"/>
+        </w:rPr>
+      </w:pPr>
+      <w:r>
+        <w:rPr>
+          <w:rFonts w:eastAsia="Times New Roman" w:cs="Times New Roman"/>
+          <w:b/>
+          <w:bCs/>
+          <w:kern w:val="0"/>
+          <w14:ligatures w14:val="none"/>
+        </w:rPr>
+        <w:t>Plugin System:</w:t>
+      </w:r>
+      <w:r>
+        <w:rPr>
+          <w:rFonts w:eastAsia="Times New Roman" w:cs="Times New Roman"/>
+          <w:kern w:val="0"/>
+          <w14:ligatures w14:val="none"/>
+        </w:rPr>
+        <w:t xml:space="preserve"> Allow developers to add custom poll types or integrations.</w:t>
+      </w:r>
+    </w:p>
+    <w:p>
+      <w:pPr>
+        <w:spacing w:before="100" w:beforeAutospacing="1" w:after="100" w:afterAutospacing="1" w:line="240" w:lineRule="auto"/>
+        <w:ind w:left="360"/>
+        <w:rPr>
+          <w:rFonts w:eastAsia="Times New Roman" w:cs="Times New Roman"/>
+          <w:b/>
+          <w:bCs/>
+          <w:kern w:val="0"/>
+          <w14:ligatures w14:val="none"/>
+        </w:rPr>
+      </w:pPr>
+      <w:r>
+        <w:rPr>
+          <w:rFonts w:eastAsia="Times New Roman" w:cs="Times New Roman"/>
+          <w:b/>
+          <w:bCs/>
+          <w:kern w:val="0"/>
+          <w14:ligatures w14:val="none"/>
+        </w:rPr>
+        <w:t>6</w:t>
+      </w:r>
+      <w:r>
+        <w:rPr>
+          <w:rFonts w:eastAsia="Times New Roman" w:cs="Times New Roman"/>
+          <w:b/>
+          <w:bCs/>
+          <w:kern w:val="0"/>
+          <w14:ligatures w14:val="none"/>
+        </w:rPr>
+        <w:t>. AI/Smart Features</w:t>
+      </w:r>
+    </w:p>
+    <w:p>
+      <w:pPr>
+        <w:numPr>
+          <w:ilvl w:val="0"/>
+          <w:numId w:val="24"/>
+        </w:numPr>
+        <w:spacing w:before="100" w:beforeAutospacing="1" w:after="100" w:afterAutospacing="1" w:line="240" w:lineRule="auto"/>
+        <w:rPr>
+          <w:rFonts w:eastAsia="Times New Roman" w:cs="Times New Roman"/>
+          <w:kern w:val="0"/>
+          <w14:ligatures w14:val="none"/>
+        </w:rPr>
+      </w:pPr>
+      <w:r>
+        <w:rPr>
+          <w:rFonts w:eastAsia="Times New Roman" w:cs="Times New Roman"/>
+          <w:b/>
+          <w:bCs/>
+          <w:kern w:val="0"/>
+          <w14:ligatures w14:val="none"/>
+        </w:rPr>
+        <w:t>Trending Poll Detection:</w:t>
+      </w:r>
+      <w:r>
+        <w:rPr>
+          <w:rFonts w:eastAsia="Times New Roman" w:cs="Times New Roman"/>
+          <w:kern w:val="0"/>
+          <w14:ligatures w14:val="none"/>
+        </w:rPr>
+        <w:t xml:space="preserve"> Automatically highlight trending or viral polls.</w:t>
+      </w:r>
+    </w:p>
+    <w:p>
+      <w:pPr>
+        <w:numPr>
+          <w:ilvl w:val="0"/>
+          <w:numId w:val="24"/>
+        </w:numPr>
+        <w:spacing w:before="100" w:beforeAutospacing="1" w:after="100" w:afterAutospacing="1" w:line="240" w:lineRule="auto"/>
+        <w:rPr>
+          <w:rFonts w:eastAsia="Times New Roman" w:cs="Times New Roman"/>
+          <w:kern w:val="0"/>
+          <w14:ligatures w14:val="none"/>
+        </w:rPr>
+      </w:pPr>
+      <w:r>
+        <w:rPr>
+          <w:rFonts w:eastAsia="Times New Roman" w:cs="Times New Roman"/>
+          <w:b/>
+          <w:bCs/>
+          <w:kern w:val="0"/>
+          <w14:ligatures w14:val="none"/>
+        </w:rPr>
+        <w:t>Recommendation Engine:</w:t>
+      </w:r>
+      <w:r>
+        <w:rPr>
+          <w:rFonts w:eastAsia="Times New Roman" w:cs="Times New Roman"/>
+          <w:kern w:val="0"/>
+          <w14:ligatures w14:val="none"/>
+        </w:rPr>
+        <w:t xml:space="preserve"> Suggest polls to users based on their interests or past activity.</w:t>
+      </w:r>
+    </w:p>
+    <w:p>
+      <w:pPr>
+        <w:numPr>
+          <w:ilvl w:val="0"/>
+          <w:numId w:val="24"/>
+        </w:numPr>
+        <w:spacing w:before="100" w:beforeAutospacing="1" w:after="100" w:afterAutospacing="1" w:line="240" w:lineRule="auto"/>
+        <w:rPr>
+          <w:rFonts w:eastAsia="Times New Roman" w:cs="Times New Roman"/>
+          <w:kern w:val="0"/>
+          <w14:ligatures w14:val="none"/>
+        </w:rPr>
+      </w:pPr>
+      <w:r>
+        <w:rPr>
+          <w:rFonts w:eastAsia="Times New Roman" w:cs="Times New Roman"/>
+          <w:b/>
+          <w:bCs/>
+          <w:kern w:val="0"/>
+          <w14:ligatures w14:val="none"/>
+        </w:rPr>
+        <w:t>Sentiment Analysis:</w:t>
+      </w:r>
+      <w:r>
+        <w:rPr>
+          <w:rFonts w:eastAsia="Times New Roman" w:cs="Times New Roman"/>
+          <w:kern w:val="0"/>
+          <w14:ligatures w14:val="none"/>
+        </w:rPr>
+        <w:t xml:space="preserve"> Analyze user comments to gauge sentiment on topics.</w:t>
+      </w:r>
+    </w:p>
+    <w:p>
+      <w:pPr>
+        <w:spacing w:before="100" w:beforeAutospacing="1" w:after="100" w:afterAutospacing="1" w:line="240" w:lineRule="auto"/>
+        <w:ind w:left="360"/>
+        <w:rPr>
+          <w:rFonts w:eastAsia="Times New Roman" w:cs="Times New Roman"/>
+          <w:kern w:val="0"/>
+          <w14:ligatures w14:val="none"/>
+        </w:rPr>
+      </w:pPr>
+    </w:p>
+    <w:p>
+      <w:pPr>
+        <w:spacing w:before="100" w:beforeAutospacing="1" w:after="100" w:afterAutospacing="1" w:line="240" w:lineRule="auto"/>
+        <w:ind w:left="360"/>
+        <w:rPr>
+          <w:rFonts w:eastAsia="Times New Roman" w:cs="Times New Roman"/>
+          <w:kern w:val="0"/>
+          <w14:ligatures w14:val="none"/>
+        </w:rPr>
+      </w:pPr>
+    </w:p>
+    <w:p>
+      <w:pPr>
+        <w:spacing w:before="100" w:beforeAutospacing="1" w:after="100" w:afterAutospacing="1" w:line="240" w:lineRule="auto"/>
+        <w:ind w:left="360"/>
+        <w:rPr>
+          <w:rFonts w:eastAsia="Times New Roman" w:cs="Times New Roman"/>
           <w:kern w:val="0"/>
           <w14:ligatures w14:val="none"/>
         </w:rPr>
@@ -4506,8 +6032,17 @@
           <w:b/>
           <w:bCs/>
         </w:rPr>
-        <w:t>news headlines from NewsAPI</w:t>
-      </w:r>
+        <w:t xml:space="preserve">news headlines from </w:t>
+      </w:r>
+      <w:proofErr w:type="spellStart"/>
+      <w:r>
+        <w:rPr>
+          <w:b/>
+          <w:bCs/>
+        </w:rPr>
+        <w:t>NewsAPI</w:t>
+      </w:r>
+      <w:proofErr w:type="spellEnd"/>
       <w:r>
         <w:t xml:space="preserve">. It features </w:t>
       </w:r>
@@ -4537,7 +6072,7 @@
     <w:p/>
     <w:p/>
     <w:sectPr>
-      <w:headerReference w:type="default" r:id="rId8"/>
+      <w:headerReference w:type="default" r:id="rId10"/>
       <w:pgSz w:w="12240" w:h="15840" w:code="1"/>
       <w:pgMar w:top="2880" w:right="1440" w:bottom="1440" w:left="1440" w:header="720" w:footer="720" w:gutter="0"/>
       <w:cols w:space="720"/>
@@ -4825,6 +6360,155 @@
     </w:lvl>
   </w:abstractNum>
   <w:abstractNum w:abstractNumId="1" w15:restartNumberingAfterBreak="0">
+    <w:nsid w:val="025A5946"/>
+    <w:multiLevelType w:val="multilevel"/>
+    <w:tmpl w:val="22AECA2A"/>
+    <w:lvl w:ilvl="0">
+      <w:start w:val="1"/>
+      <w:numFmt w:val="bullet"/>
+      <w:lvlText w:val=""/>
+      <w:lvlJc w:val="left"/>
+      <w:pPr>
+        <w:tabs>
+          <w:tab w:val="num" w:pos="720"/>
+        </w:tabs>
+        <w:ind w:left="720" w:hanging="360"/>
+      </w:pPr>
+      <w:rPr>
+        <w:rFonts w:ascii="Symbol" w:hAnsi="Symbol" w:hint="default"/>
+        <w:sz w:val="20"/>
+      </w:rPr>
+    </w:lvl>
+    <w:lvl w:ilvl="1" w:tentative="1">
+      <w:start w:val="1"/>
+      <w:numFmt w:val="bullet"/>
+      <w:lvlText w:val="o"/>
+      <w:lvlJc w:val="left"/>
+      <w:pPr>
+        <w:tabs>
+          <w:tab w:val="num" w:pos="1440"/>
+        </w:tabs>
+        <w:ind w:left="1440" w:hanging="360"/>
+      </w:pPr>
+      <w:rPr>
+        <w:rFonts w:ascii="Courier New" w:hAnsi="Courier New" w:hint="default"/>
+        <w:sz w:val="20"/>
+      </w:rPr>
+    </w:lvl>
+    <w:lvl w:ilvl="2" w:tentative="1">
+      <w:start w:val="1"/>
+      <w:numFmt w:val="bullet"/>
+      <w:lvlText w:val=""/>
+      <w:lvlJc w:val="left"/>
+      <w:pPr>
+        <w:tabs>
+          <w:tab w:val="num" w:pos="2160"/>
+        </w:tabs>
+        <w:ind w:left="2160" w:hanging="360"/>
+      </w:pPr>
+      <w:rPr>
+        <w:rFonts w:ascii="Wingdings" w:hAnsi="Wingdings" w:hint="default"/>
+        <w:sz w:val="20"/>
+      </w:rPr>
+    </w:lvl>
+    <w:lvl w:ilvl="3" w:tentative="1">
+      <w:start w:val="1"/>
+      <w:numFmt w:val="bullet"/>
+      <w:lvlText w:val=""/>
+      <w:lvlJc w:val="left"/>
+      <w:pPr>
+        <w:tabs>
+          <w:tab w:val="num" w:pos="2880"/>
+        </w:tabs>
+        <w:ind w:left="2880" w:hanging="360"/>
+      </w:pPr>
+      <w:rPr>
+        <w:rFonts w:ascii="Wingdings" w:hAnsi="Wingdings" w:hint="default"/>
+        <w:sz w:val="20"/>
+      </w:rPr>
+    </w:lvl>
+    <w:lvl w:ilvl="4" w:tentative="1">
+      <w:start w:val="1"/>
+      <w:numFmt w:val="bullet"/>
+      <w:lvlText w:val=""/>
+      <w:lvlJc w:val="left"/>
+      <w:pPr>
+        <w:tabs>
+          <w:tab w:val="num" w:pos="3600"/>
+        </w:tabs>
+        <w:ind w:left="3600" w:hanging="360"/>
+      </w:pPr>
+      <w:rPr>
+        <w:rFonts w:ascii="Wingdings" w:hAnsi="Wingdings" w:hint="default"/>
+        <w:sz w:val="20"/>
+      </w:rPr>
+    </w:lvl>
+    <w:lvl w:ilvl="5" w:tentative="1">
+      <w:start w:val="1"/>
+      <w:numFmt w:val="bullet"/>
+      <w:lvlText w:val=""/>
+      <w:lvlJc w:val="left"/>
+      <w:pPr>
+        <w:tabs>
+          <w:tab w:val="num" w:pos="4320"/>
+        </w:tabs>
+        <w:ind w:left="4320" w:hanging="360"/>
+      </w:pPr>
+      <w:rPr>
+        <w:rFonts w:ascii="Wingdings" w:hAnsi="Wingdings" w:hint="default"/>
+        <w:sz w:val="20"/>
+      </w:rPr>
+    </w:lvl>
+    <w:lvl w:ilvl="6" w:tentative="1">
+      <w:start w:val="1"/>
+      <w:numFmt w:val="bullet"/>
+      <w:lvlText w:val=""/>
+      <w:lvlJc w:val="left"/>
+      <w:pPr>
+        <w:tabs>
+          <w:tab w:val="num" w:pos="5040"/>
+        </w:tabs>
+        <w:ind w:left="5040" w:hanging="360"/>
+      </w:pPr>
+      <w:rPr>
+        <w:rFonts w:ascii="Wingdings" w:hAnsi="Wingdings" w:hint="default"/>
+        <w:sz w:val="20"/>
+      </w:rPr>
+    </w:lvl>
+    <w:lvl w:ilvl="7" w:tentative="1">
+      <w:start w:val="1"/>
+      <w:numFmt w:val="bullet"/>
+      <w:lvlText w:val=""/>
+      <w:lvlJc w:val="left"/>
+      <w:pPr>
+        <w:tabs>
+          <w:tab w:val="num" w:pos="5760"/>
+        </w:tabs>
+        <w:ind w:left="5760" w:hanging="360"/>
+      </w:pPr>
+      <w:rPr>
+        <w:rFonts w:ascii="Wingdings" w:hAnsi="Wingdings" w:hint="default"/>
+        <w:sz w:val="20"/>
+      </w:rPr>
+    </w:lvl>
+    <w:lvl w:ilvl="8" w:tentative="1">
+      <w:start w:val="1"/>
+      <w:numFmt w:val="bullet"/>
+      <w:lvlText w:val=""/>
+      <w:lvlJc w:val="left"/>
+      <w:pPr>
+        <w:tabs>
+          <w:tab w:val="num" w:pos="6480"/>
+        </w:tabs>
+        <w:ind w:left="6480" w:hanging="360"/>
+      </w:pPr>
+      <w:rPr>
+        <w:rFonts w:ascii="Wingdings" w:hAnsi="Wingdings" w:hint="default"/>
+        <w:sz w:val="20"/>
+      </w:rPr>
+    </w:lvl>
+  </w:abstractNum>
+  <w:abstractNum w:abstractNumId="2" w15:restartNumberingAfterBreak="0">
     <w:nsid w:val="082401B5"/>
     <w:multiLevelType w:val="multilevel"/>
     <w:tmpl w:val="628C1990"/>
@@ -4973,7 +6657,7 @@
       </w:rPr>
     </w:lvl>
   </w:abstractNum>
-  <w:abstractNum w:abstractNumId="2" w15:restartNumberingAfterBreak="0">
+  <w:abstractNum w:abstractNumId="3" w15:restartNumberingAfterBreak="0">
     <w:nsid w:val="0B58690B"/>
     <w:multiLevelType w:val="multilevel"/>
     <w:tmpl w:val="3620C5EA"/>
@@ -5122,7 +6806,7 @@
       </w:rPr>
     </w:lvl>
   </w:abstractNum>
-  <w:abstractNum w:abstractNumId="3" w15:restartNumberingAfterBreak="0">
+  <w:abstractNum w:abstractNumId="4" w15:restartNumberingAfterBreak="0">
     <w:nsid w:val="0FE025E4"/>
     <w:multiLevelType w:val="multilevel"/>
     <w:tmpl w:val="9D78B5FC"/>
@@ -5271,7 +6955,7 @@
       </w:rPr>
     </w:lvl>
   </w:abstractNum>
-  <w:abstractNum w:abstractNumId="4" w15:restartNumberingAfterBreak="0">
+  <w:abstractNum w:abstractNumId="5" w15:restartNumberingAfterBreak="0">
     <w:nsid w:val="13347815"/>
     <w:multiLevelType w:val="multilevel"/>
     <w:tmpl w:val="17E861F0"/>
@@ -5420,7 +7104,7 @@
       </w:rPr>
     </w:lvl>
   </w:abstractNum>
-  <w:abstractNum w:abstractNumId="5" w15:restartNumberingAfterBreak="0">
+  <w:abstractNum w:abstractNumId="6" w15:restartNumberingAfterBreak="0">
     <w:nsid w:val="19690EC8"/>
     <w:multiLevelType w:val="multilevel"/>
     <w:tmpl w:val="648CBFA2"/>
@@ -5537,7 +7221,7 @@
       </w:pPr>
     </w:lvl>
   </w:abstractNum>
-  <w:abstractNum w:abstractNumId="6" w15:restartNumberingAfterBreak="0">
+  <w:abstractNum w:abstractNumId="7" w15:restartNumberingAfterBreak="0">
     <w:nsid w:val="1CB1665A"/>
     <w:multiLevelType w:val="multilevel"/>
     <w:tmpl w:val="8974A7F4"/>
@@ -5686,7 +7370,454 @@
       </w:rPr>
     </w:lvl>
   </w:abstractNum>
-  <w:abstractNum w:abstractNumId="7" w15:restartNumberingAfterBreak="0">
+  <w:abstractNum w:abstractNumId="8" w15:restartNumberingAfterBreak="0">
+    <w:nsid w:val="24076429"/>
+    <w:multiLevelType w:val="multilevel"/>
+    <w:tmpl w:val="97B8FB12"/>
+    <w:lvl w:ilvl="0">
+      <w:start w:val="1"/>
+      <w:numFmt w:val="bullet"/>
+      <w:lvlText w:val=""/>
+      <w:lvlJc w:val="left"/>
+      <w:pPr>
+        <w:tabs>
+          <w:tab w:val="num" w:pos="720"/>
+        </w:tabs>
+        <w:ind w:left="720" w:hanging="360"/>
+      </w:pPr>
+      <w:rPr>
+        <w:rFonts w:ascii="Symbol" w:hAnsi="Symbol" w:hint="default"/>
+        <w:sz w:val="20"/>
+      </w:rPr>
+    </w:lvl>
+    <w:lvl w:ilvl="1" w:tentative="1">
+      <w:start w:val="1"/>
+      <w:numFmt w:val="bullet"/>
+      <w:lvlText w:val="o"/>
+      <w:lvlJc w:val="left"/>
+      <w:pPr>
+        <w:tabs>
+          <w:tab w:val="num" w:pos="1440"/>
+        </w:tabs>
+        <w:ind w:left="1440" w:hanging="360"/>
+      </w:pPr>
+      <w:rPr>
+        <w:rFonts w:ascii="Courier New" w:hAnsi="Courier New" w:hint="default"/>
+        <w:sz w:val="20"/>
+      </w:rPr>
+    </w:lvl>
+    <w:lvl w:ilvl="2" w:tentative="1">
+      <w:start w:val="1"/>
+      <w:numFmt w:val="bullet"/>
+      <w:lvlText w:val=""/>
+      <w:lvlJc w:val="left"/>
+      <w:pPr>
+        <w:tabs>
+          <w:tab w:val="num" w:pos="2160"/>
+        </w:tabs>
+        <w:ind w:left="2160" w:hanging="360"/>
+      </w:pPr>
+      <w:rPr>
+        <w:rFonts w:ascii="Wingdings" w:hAnsi="Wingdings" w:hint="default"/>
+        <w:sz w:val="20"/>
+      </w:rPr>
+    </w:lvl>
+    <w:lvl w:ilvl="3" w:tentative="1">
+      <w:start w:val="1"/>
+      <w:numFmt w:val="bullet"/>
+      <w:lvlText w:val=""/>
+      <w:lvlJc w:val="left"/>
+      <w:pPr>
+        <w:tabs>
+          <w:tab w:val="num" w:pos="2880"/>
+        </w:tabs>
+        <w:ind w:left="2880" w:hanging="360"/>
+      </w:pPr>
+      <w:rPr>
+        <w:rFonts w:ascii="Wingdings" w:hAnsi="Wingdings" w:hint="default"/>
+        <w:sz w:val="20"/>
+      </w:rPr>
+    </w:lvl>
+    <w:lvl w:ilvl="4" w:tentative="1">
+      <w:start w:val="1"/>
+      <w:numFmt w:val="bullet"/>
+      <w:lvlText w:val=""/>
+      <w:lvlJc w:val="left"/>
+      <w:pPr>
+        <w:tabs>
+          <w:tab w:val="num" w:pos="3600"/>
+        </w:tabs>
+        <w:ind w:left="3600" w:hanging="360"/>
+      </w:pPr>
+      <w:rPr>
+        <w:rFonts w:ascii="Wingdings" w:hAnsi="Wingdings" w:hint="default"/>
+        <w:sz w:val="20"/>
+      </w:rPr>
+    </w:lvl>
+    <w:lvl w:ilvl="5" w:tentative="1">
+      <w:start w:val="1"/>
+      <w:numFmt w:val="bullet"/>
+      <w:lvlText w:val=""/>
+      <w:lvlJc w:val="left"/>
+      <w:pPr>
+        <w:tabs>
+          <w:tab w:val="num" w:pos="4320"/>
+        </w:tabs>
+        <w:ind w:left="4320" w:hanging="360"/>
+      </w:pPr>
+      <w:rPr>
+        <w:rFonts w:ascii="Wingdings" w:hAnsi="Wingdings" w:hint="default"/>
+        <w:sz w:val="20"/>
+      </w:rPr>
+    </w:lvl>
+    <w:lvl w:ilvl="6" w:tentative="1">
+      <w:start w:val="1"/>
+      <w:numFmt w:val="bullet"/>
+      <w:lvlText w:val=""/>
+      <w:lvlJc w:val="left"/>
+      <w:pPr>
+        <w:tabs>
+          <w:tab w:val="num" w:pos="5040"/>
+        </w:tabs>
+        <w:ind w:left="5040" w:hanging="360"/>
+      </w:pPr>
+      <w:rPr>
+        <w:rFonts w:ascii="Wingdings" w:hAnsi="Wingdings" w:hint="default"/>
+        <w:sz w:val="20"/>
+      </w:rPr>
+    </w:lvl>
+    <w:lvl w:ilvl="7" w:tentative="1">
+      <w:start w:val="1"/>
+      <w:numFmt w:val="bullet"/>
+      <w:lvlText w:val=""/>
+      <w:lvlJc w:val="left"/>
+      <w:pPr>
+        <w:tabs>
+          <w:tab w:val="num" w:pos="5760"/>
+        </w:tabs>
+        <w:ind w:left="5760" w:hanging="360"/>
+      </w:pPr>
+      <w:rPr>
+        <w:rFonts w:ascii="Wingdings" w:hAnsi="Wingdings" w:hint="default"/>
+        <w:sz w:val="20"/>
+      </w:rPr>
+    </w:lvl>
+    <w:lvl w:ilvl="8" w:tentative="1">
+      <w:start w:val="1"/>
+      <w:numFmt w:val="bullet"/>
+      <w:lvlText w:val=""/>
+      <w:lvlJc w:val="left"/>
+      <w:pPr>
+        <w:tabs>
+          <w:tab w:val="num" w:pos="6480"/>
+        </w:tabs>
+        <w:ind w:left="6480" w:hanging="360"/>
+      </w:pPr>
+      <w:rPr>
+        <w:rFonts w:ascii="Wingdings" w:hAnsi="Wingdings" w:hint="default"/>
+        <w:sz w:val="20"/>
+      </w:rPr>
+    </w:lvl>
+  </w:abstractNum>
+  <w:abstractNum w:abstractNumId="9" w15:restartNumberingAfterBreak="0">
+    <w:nsid w:val="30C244A8"/>
+    <w:multiLevelType w:val="multilevel"/>
+    <w:tmpl w:val="353EED40"/>
+    <w:lvl w:ilvl="0">
+      <w:start w:val="1"/>
+      <w:numFmt w:val="bullet"/>
+      <w:lvlText w:val=""/>
+      <w:lvlJc w:val="left"/>
+      <w:pPr>
+        <w:tabs>
+          <w:tab w:val="num" w:pos="720"/>
+        </w:tabs>
+        <w:ind w:left="720" w:hanging="360"/>
+      </w:pPr>
+      <w:rPr>
+        <w:rFonts w:ascii="Symbol" w:hAnsi="Symbol" w:hint="default"/>
+        <w:sz w:val="20"/>
+      </w:rPr>
+    </w:lvl>
+    <w:lvl w:ilvl="1" w:tentative="1">
+      <w:start w:val="1"/>
+      <w:numFmt w:val="bullet"/>
+      <w:lvlText w:val="o"/>
+      <w:lvlJc w:val="left"/>
+      <w:pPr>
+        <w:tabs>
+          <w:tab w:val="num" w:pos="1440"/>
+        </w:tabs>
+        <w:ind w:left="1440" w:hanging="360"/>
+      </w:pPr>
+      <w:rPr>
+        <w:rFonts w:ascii="Courier New" w:hAnsi="Courier New" w:hint="default"/>
+        <w:sz w:val="20"/>
+      </w:rPr>
+    </w:lvl>
+    <w:lvl w:ilvl="2" w:tentative="1">
+      <w:start w:val="1"/>
+      <w:numFmt w:val="bullet"/>
+      <w:lvlText w:val=""/>
+      <w:lvlJc w:val="left"/>
+      <w:pPr>
+        <w:tabs>
+          <w:tab w:val="num" w:pos="2160"/>
+        </w:tabs>
+        <w:ind w:left="2160" w:hanging="360"/>
+      </w:pPr>
+      <w:rPr>
+        <w:rFonts w:ascii="Wingdings" w:hAnsi="Wingdings" w:hint="default"/>
+        <w:sz w:val="20"/>
+      </w:rPr>
+    </w:lvl>
+    <w:lvl w:ilvl="3" w:tentative="1">
+      <w:start w:val="1"/>
+      <w:numFmt w:val="bullet"/>
+      <w:lvlText w:val=""/>
+      <w:lvlJc w:val="left"/>
+      <w:pPr>
+        <w:tabs>
+          <w:tab w:val="num" w:pos="2880"/>
+        </w:tabs>
+        <w:ind w:left="2880" w:hanging="360"/>
+      </w:pPr>
+      <w:rPr>
+        <w:rFonts w:ascii="Wingdings" w:hAnsi="Wingdings" w:hint="default"/>
+        <w:sz w:val="20"/>
+      </w:rPr>
+    </w:lvl>
+    <w:lvl w:ilvl="4" w:tentative="1">
+      <w:start w:val="1"/>
+      <w:numFmt w:val="bullet"/>
+      <w:lvlText w:val=""/>
+      <w:lvlJc w:val="left"/>
+      <w:pPr>
+        <w:tabs>
+          <w:tab w:val="num" w:pos="3600"/>
+        </w:tabs>
+        <w:ind w:left="3600" w:hanging="360"/>
+      </w:pPr>
+      <w:rPr>
+        <w:rFonts w:ascii="Wingdings" w:hAnsi="Wingdings" w:hint="default"/>
+        <w:sz w:val="20"/>
+      </w:rPr>
+    </w:lvl>
+    <w:lvl w:ilvl="5" w:tentative="1">
+      <w:start w:val="1"/>
+      <w:numFmt w:val="bullet"/>
+      <w:lvlText w:val=""/>
+      <w:lvlJc w:val="left"/>
+      <w:pPr>
+        <w:tabs>
+          <w:tab w:val="num" w:pos="4320"/>
+        </w:tabs>
+        <w:ind w:left="4320" w:hanging="360"/>
+      </w:pPr>
+      <w:rPr>
+        <w:rFonts w:ascii="Wingdings" w:hAnsi="Wingdings" w:hint="default"/>
+        <w:sz w:val="20"/>
+      </w:rPr>
+    </w:lvl>
+    <w:lvl w:ilvl="6" w:tentative="1">
+      <w:start w:val="1"/>
+      <w:numFmt w:val="bullet"/>
+      <w:lvlText w:val=""/>
+      <w:lvlJc w:val="left"/>
+      <w:pPr>
+        <w:tabs>
+          <w:tab w:val="num" w:pos="5040"/>
+        </w:tabs>
+        <w:ind w:left="5040" w:hanging="360"/>
+      </w:pPr>
+      <w:rPr>
+        <w:rFonts w:ascii="Wingdings" w:hAnsi="Wingdings" w:hint="default"/>
+        <w:sz w:val="20"/>
+      </w:rPr>
+    </w:lvl>
+    <w:lvl w:ilvl="7" w:tentative="1">
+      <w:start w:val="1"/>
+      <w:numFmt w:val="bullet"/>
+      <w:lvlText w:val=""/>
+      <w:lvlJc w:val="left"/>
+      <w:pPr>
+        <w:tabs>
+          <w:tab w:val="num" w:pos="5760"/>
+        </w:tabs>
+        <w:ind w:left="5760" w:hanging="360"/>
+      </w:pPr>
+      <w:rPr>
+        <w:rFonts w:ascii="Wingdings" w:hAnsi="Wingdings" w:hint="default"/>
+        <w:sz w:val="20"/>
+      </w:rPr>
+    </w:lvl>
+    <w:lvl w:ilvl="8" w:tentative="1">
+      <w:start w:val="1"/>
+      <w:numFmt w:val="bullet"/>
+      <w:lvlText w:val=""/>
+      <w:lvlJc w:val="left"/>
+      <w:pPr>
+        <w:tabs>
+          <w:tab w:val="num" w:pos="6480"/>
+        </w:tabs>
+        <w:ind w:left="6480" w:hanging="360"/>
+      </w:pPr>
+      <w:rPr>
+        <w:rFonts w:ascii="Wingdings" w:hAnsi="Wingdings" w:hint="default"/>
+        <w:sz w:val="20"/>
+      </w:rPr>
+    </w:lvl>
+  </w:abstractNum>
+  <w:abstractNum w:abstractNumId="10" w15:restartNumberingAfterBreak="0">
+    <w:nsid w:val="36575F13"/>
+    <w:multiLevelType w:val="multilevel"/>
+    <w:tmpl w:val="489028B2"/>
+    <w:lvl w:ilvl="0">
+      <w:start w:val="1"/>
+      <w:numFmt w:val="bullet"/>
+      <w:lvlText w:val=""/>
+      <w:lvlJc w:val="left"/>
+      <w:pPr>
+        <w:tabs>
+          <w:tab w:val="num" w:pos="720"/>
+        </w:tabs>
+        <w:ind w:left="720" w:hanging="360"/>
+      </w:pPr>
+      <w:rPr>
+        <w:rFonts w:ascii="Symbol" w:hAnsi="Symbol" w:hint="default"/>
+        <w:sz w:val="20"/>
+      </w:rPr>
+    </w:lvl>
+    <w:lvl w:ilvl="1" w:tentative="1">
+      <w:start w:val="1"/>
+      <w:numFmt w:val="bullet"/>
+      <w:lvlText w:val="o"/>
+      <w:lvlJc w:val="left"/>
+      <w:pPr>
+        <w:tabs>
+          <w:tab w:val="num" w:pos="1440"/>
+        </w:tabs>
+        <w:ind w:left="1440" w:hanging="360"/>
+      </w:pPr>
+      <w:rPr>
+        <w:rFonts w:ascii="Courier New" w:hAnsi="Courier New" w:hint="default"/>
+        <w:sz w:val="20"/>
+      </w:rPr>
+    </w:lvl>
+    <w:lvl w:ilvl="2" w:tentative="1">
+      <w:start w:val="1"/>
+      <w:numFmt w:val="bullet"/>
+      <w:lvlText w:val=""/>
+      <w:lvlJc w:val="left"/>
+      <w:pPr>
+        <w:tabs>
+          <w:tab w:val="num" w:pos="2160"/>
+        </w:tabs>
+        <w:ind w:left="2160" w:hanging="360"/>
+      </w:pPr>
+      <w:rPr>
+        <w:rFonts w:ascii="Wingdings" w:hAnsi="Wingdings" w:hint="default"/>
+        <w:sz w:val="20"/>
+      </w:rPr>
+    </w:lvl>
+    <w:lvl w:ilvl="3" w:tentative="1">
+      <w:start w:val="1"/>
+      <w:numFmt w:val="bullet"/>
+      <w:lvlText w:val=""/>
+      <w:lvlJc w:val="left"/>
+      <w:pPr>
+        <w:tabs>
+          <w:tab w:val="num" w:pos="2880"/>
+        </w:tabs>
+        <w:ind w:left="2880" w:hanging="360"/>
+      </w:pPr>
+      <w:rPr>
+        <w:rFonts w:ascii="Wingdings" w:hAnsi="Wingdings" w:hint="default"/>
+        <w:sz w:val="20"/>
+      </w:rPr>
+    </w:lvl>
+    <w:lvl w:ilvl="4" w:tentative="1">
+      <w:start w:val="1"/>
+      <w:numFmt w:val="bullet"/>
+      <w:lvlText w:val=""/>
+      <w:lvlJc w:val="left"/>
+      <w:pPr>
+        <w:tabs>
+          <w:tab w:val="num" w:pos="3600"/>
+        </w:tabs>
+        <w:ind w:left="3600" w:hanging="360"/>
+      </w:pPr>
+      <w:rPr>
+        <w:rFonts w:ascii="Wingdings" w:hAnsi="Wingdings" w:hint="default"/>
+        <w:sz w:val="20"/>
+      </w:rPr>
+    </w:lvl>
+    <w:lvl w:ilvl="5" w:tentative="1">
+      <w:start w:val="1"/>
+      <w:numFmt w:val="bullet"/>
+      <w:lvlText w:val=""/>
+      <w:lvlJc w:val="left"/>
+      <w:pPr>
+        <w:tabs>
+          <w:tab w:val="num" w:pos="4320"/>
+        </w:tabs>
+        <w:ind w:left="4320" w:hanging="360"/>
+      </w:pPr>
+      <w:rPr>
+        <w:rFonts w:ascii="Wingdings" w:hAnsi="Wingdings" w:hint="default"/>
+        <w:sz w:val="20"/>
+      </w:rPr>
+    </w:lvl>
+    <w:lvl w:ilvl="6" w:tentative="1">
+      <w:start w:val="1"/>
+      <w:numFmt w:val="bullet"/>
+      <w:lvlText w:val=""/>
+      <w:lvlJc w:val="left"/>
+      <w:pPr>
+        <w:tabs>
+          <w:tab w:val="num" w:pos="5040"/>
+        </w:tabs>
+        <w:ind w:left="5040" w:hanging="360"/>
+      </w:pPr>
+      <w:rPr>
+        <w:rFonts w:ascii="Wingdings" w:hAnsi="Wingdings" w:hint="default"/>
+        <w:sz w:val="20"/>
+      </w:rPr>
+    </w:lvl>
+    <w:lvl w:ilvl="7" w:tentative="1">
+      <w:start w:val="1"/>
+      <w:numFmt w:val="bullet"/>
+      <w:lvlText w:val=""/>
+      <w:lvlJc w:val="left"/>
+      <w:pPr>
+        <w:tabs>
+          <w:tab w:val="num" w:pos="5760"/>
+        </w:tabs>
+        <w:ind w:left="5760" w:hanging="360"/>
+      </w:pPr>
+      <w:rPr>
+        <w:rFonts w:ascii="Wingdings" w:hAnsi="Wingdings" w:hint="default"/>
+        <w:sz w:val="20"/>
+      </w:rPr>
+    </w:lvl>
+    <w:lvl w:ilvl="8" w:tentative="1">
+      <w:start w:val="1"/>
+      <w:numFmt w:val="bullet"/>
+      <w:lvlText w:val=""/>
+      <w:lvlJc w:val="left"/>
+      <w:pPr>
+        <w:tabs>
+          <w:tab w:val="num" w:pos="6480"/>
+        </w:tabs>
+        <w:ind w:left="6480" w:hanging="360"/>
+      </w:pPr>
+      <w:rPr>
+        <w:rFonts w:ascii="Wingdings" w:hAnsi="Wingdings" w:hint="default"/>
+        <w:sz w:val="20"/>
+      </w:rPr>
+    </w:lvl>
+  </w:abstractNum>
+  <w:abstractNum w:abstractNumId="11" w15:restartNumberingAfterBreak="0">
     <w:nsid w:val="49CD06E2"/>
     <w:multiLevelType w:val="multilevel"/>
     <w:tmpl w:val="98FC7096"/>
@@ -5799,7 +7930,7 @@
       </w:pPr>
     </w:lvl>
   </w:abstractNum>
-  <w:abstractNum w:abstractNumId="8" w15:restartNumberingAfterBreak="0">
+  <w:abstractNum w:abstractNumId="12" w15:restartNumberingAfterBreak="0">
     <w:nsid w:val="4AF27262"/>
     <w:multiLevelType w:val="multilevel"/>
     <w:tmpl w:val="C2A4C320"/>
@@ -5948,7 +8079,7 @@
       </w:rPr>
     </w:lvl>
   </w:abstractNum>
-  <w:abstractNum w:abstractNumId="9" w15:restartNumberingAfterBreak="0">
+  <w:abstractNum w:abstractNumId="13" w15:restartNumberingAfterBreak="0">
     <w:nsid w:val="4B4548E3"/>
     <w:multiLevelType w:val="multilevel"/>
     <w:tmpl w:val="020AB07E"/>
@@ -6097,7 +8228,7 @@
       </w:rPr>
     </w:lvl>
   </w:abstractNum>
-  <w:abstractNum w:abstractNumId="10" w15:restartNumberingAfterBreak="0">
+  <w:abstractNum w:abstractNumId="14" w15:restartNumberingAfterBreak="0">
     <w:nsid w:val="5D026F16"/>
     <w:multiLevelType w:val="multilevel"/>
     <w:tmpl w:val="F1F014D8"/>
@@ -6246,7 +8377,7 @@
       </w:rPr>
     </w:lvl>
   </w:abstractNum>
-  <w:abstractNum w:abstractNumId="11" w15:restartNumberingAfterBreak="0">
+  <w:abstractNum w:abstractNumId="15" w15:restartNumberingAfterBreak="0">
     <w:nsid w:val="612E7278"/>
     <w:multiLevelType w:val="multilevel"/>
     <w:tmpl w:val="6AE2F83A"/>
@@ -6395,7 +8526,156 @@
       </w:rPr>
     </w:lvl>
   </w:abstractNum>
-  <w:abstractNum w:abstractNumId="12" w15:restartNumberingAfterBreak="0">
+  <w:abstractNum w:abstractNumId="16" w15:restartNumberingAfterBreak="0">
+    <w:nsid w:val="61AF3D7B"/>
+    <w:multiLevelType w:val="multilevel"/>
+    <w:tmpl w:val="96F82AE6"/>
+    <w:lvl w:ilvl="0">
+      <w:start w:val="1"/>
+      <w:numFmt w:val="bullet"/>
+      <w:lvlText w:val=""/>
+      <w:lvlJc w:val="left"/>
+      <w:pPr>
+        <w:tabs>
+          <w:tab w:val="num" w:pos="720"/>
+        </w:tabs>
+        <w:ind w:left="720" w:hanging="360"/>
+      </w:pPr>
+      <w:rPr>
+        <w:rFonts w:ascii="Symbol" w:hAnsi="Symbol" w:hint="default"/>
+        <w:sz w:val="20"/>
+      </w:rPr>
+    </w:lvl>
+    <w:lvl w:ilvl="1" w:tentative="1">
+      <w:start w:val="1"/>
+      <w:numFmt w:val="bullet"/>
+      <w:lvlText w:val="o"/>
+      <w:lvlJc w:val="left"/>
+      <w:pPr>
+        <w:tabs>
+          <w:tab w:val="num" w:pos="1440"/>
+        </w:tabs>
+        <w:ind w:left="1440" w:hanging="360"/>
+      </w:pPr>
+      <w:rPr>
+        <w:rFonts w:ascii="Courier New" w:hAnsi="Courier New" w:hint="default"/>
+        <w:sz w:val="20"/>
+      </w:rPr>
+    </w:lvl>
+    <w:lvl w:ilvl="2" w:tentative="1">
+      <w:start w:val="1"/>
+      <w:numFmt w:val="bullet"/>
+      <w:lvlText w:val=""/>
+      <w:lvlJc w:val="left"/>
+      <w:pPr>
+        <w:tabs>
+          <w:tab w:val="num" w:pos="2160"/>
+        </w:tabs>
+        <w:ind w:left="2160" w:hanging="360"/>
+      </w:pPr>
+      <w:rPr>
+        <w:rFonts w:ascii="Wingdings" w:hAnsi="Wingdings" w:hint="default"/>
+        <w:sz w:val="20"/>
+      </w:rPr>
+    </w:lvl>
+    <w:lvl w:ilvl="3" w:tentative="1">
+      <w:start w:val="1"/>
+      <w:numFmt w:val="bullet"/>
+      <w:lvlText w:val=""/>
+      <w:lvlJc w:val="left"/>
+      <w:pPr>
+        <w:tabs>
+          <w:tab w:val="num" w:pos="2880"/>
+        </w:tabs>
+        <w:ind w:left="2880" w:hanging="360"/>
+      </w:pPr>
+      <w:rPr>
+        <w:rFonts w:ascii="Wingdings" w:hAnsi="Wingdings" w:hint="default"/>
+        <w:sz w:val="20"/>
+      </w:rPr>
+    </w:lvl>
+    <w:lvl w:ilvl="4" w:tentative="1">
+      <w:start w:val="1"/>
+      <w:numFmt w:val="bullet"/>
+      <w:lvlText w:val=""/>
+      <w:lvlJc w:val="left"/>
+      <w:pPr>
+        <w:tabs>
+          <w:tab w:val="num" w:pos="3600"/>
+        </w:tabs>
+        <w:ind w:left="3600" w:hanging="360"/>
+      </w:pPr>
+      <w:rPr>
+        <w:rFonts w:ascii="Wingdings" w:hAnsi="Wingdings" w:hint="default"/>
+        <w:sz w:val="20"/>
+      </w:rPr>
+    </w:lvl>
+    <w:lvl w:ilvl="5" w:tentative="1">
+      <w:start w:val="1"/>
+      <w:numFmt w:val="bullet"/>
+      <w:lvlText w:val=""/>
+      <w:lvlJc w:val="left"/>
+      <w:pPr>
+        <w:tabs>
+          <w:tab w:val="num" w:pos="4320"/>
+        </w:tabs>
+        <w:ind w:left="4320" w:hanging="360"/>
+      </w:pPr>
+      <w:rPr>
+        <w:rFonts w:ascii="Wingdings" w:hAnsi="Wingdings" w:hint="default"/>
+        <w:sz w:val="20"/>
+      </w:rPr>
+    </w:lvl>
+    <w:lvl w:ilvl="6" w:tentative="1">
+      <w:start w:val="1"/>
+      <w:numFmt w:val="bullet"/>
+      <w:lvlText w:val=""/>
+      <w:lvlJc w:val="left"/>
+      <w:pPr>
+        <w:tabs>
+          <w:tab w:val="num" w:pos="5040"/>
+        </w:tabs>
+        <w:ind w:left="5040" w:hanging="360"/>
+      </w:pPr>
+      <w:rPr>
+        <w:rFonts w:ascii="Wingdings" w:hAnsi="Wingdings" w:hint="default"/>
+        <w:sz w:val="20"/>
+      </w:rPr>
+    </w:lvl>
+    <w:lvl w:ilvl="7" w:tentative="1">
+      <w:start w:val="1"/>
+      <w:numFmt w:val="bullet"/>
+      <w:lvlText w:val=""/>
+      <w:lvlJc w:val="left"/>
+      <w:pPr>
+        <w:tabs>
+          <w:tab w:val="num" w:pos="5760"/>
+        </w:tabs>
+        <w:ind w:left="5760" w:hanging="360"/>
+      </w:pPr>
+      <w:rPr>
+        <w:rFonts w:ascii="Wingdings" w:hAnsi="Wingdings" w:hint="default"/>
+        <w:sz w:val="20"/>
+      </w:rPr>
+    </w:lvl>
+    <w:lvl w:ilvl="8" w:tentative="1">
+      <w:start w:val="1"/>
+      <w:numFmt w:val="bullet"/>
+      <w:lvlText w:val=""/>
+      <w:lvlJc w:val="left"/>
+      <w:pPr>
+        <w:tabs>
+          <w:tab w:val="num" w:pos="6480"/>
+        </w:tabs>
+        <w:ind w:left="6480" w:hanging="360"/>
+      </w:pPr>
+      <w:rPr>
+        <w:rFonts w:ascii="Wingdings" w:hAnsi="Wingdings" w:hint="default"/>
+        <w:sz w:val="20"/>
+      </w:rPr>
+    </w:lvl>
+  </w:abstractNum>
+  <w:abstractNum w:abstractNumId="17" w15:restartNumberingAfterBreak="0">
     <w:nsid w:val="65E676AE"/>
     <w:multiLevelType w:val="multilevel"/>
     <w:tmpl w:val="99443B52"/>
@@ -6544,7 +8824,7 @@
       </w:rPr>
     </w:lvl>
   </w:abstractNum>
-  <w:abstractNum w:abstractNumId="13" w15:restartNumberingAfterBreak="0">
+  <w:abstractNum w:abstractNumId="18" w15:restartNumberingAfterBreak="0">
     <w:nsid w:val="67476BFA"/>
     <w:multiLevelType w:val="multilevel"/>
     <w:tmpl w:val="374AA502"/>
@@ -6693,7 +8973,7 @@
       </w:rPr>
     </w:lvl>
   </w:abstractNum>
-  <w:abstractNum w:abstractNumId="14" w15:restartNumberingAfterBreak="0">
+  <w:abstractNum w:abstractNumId="19" w15:restartNumberingAfterBreak="0">
     <w:nsid w:val="70E130E0"/>
     <w:multiLevelType w:val="multilevel"/>
     <w:tmpl w:val="6BC01846"/>
@@ -6842,7 +9122,305 @@
       </w:rPr>
     </w:lvl>
   </w:abstractNum>
-  <w:abstractNum w:abstractNumId="15" w15:restartNumberingAfterBreak="0">
+  <w:abstractNum w:abstractNumId="20" w15:restartNumberingAfterBreak="0">
+    <w:nsid w:val="73640D7B"/>
+    <w:multiLevelType w:val="multilevel"/>
+    <w:tmpl w:val="CB9CA13C"/>
+    <w:lvl w:ilvl="0">
+      <w:start w:val="1"/>
+      <w:numFmt w:val="bullet"/>
+      <w:lvlText w:val=""/>
+      <w:lvlJc w:val="left"/>
+      <w:pPr>
+        <w:tabs>
+          <w:tab w:val="num" w:pos="720"/>
+        </w:tabs>
+        <w:ind w:left="720" w:hanging="360"/>
+      </w:pPr>
+      <w:rPr>
+        <w:rFonts w:ascii="Symbol" w:hAnsi="Symbol" w:hint="default"/>
+        <w:sz w:val="20"/>
+      </w:rPr>
+    </w:lvl>
+    <w:lvl w:ilvl="1" w:tentative="1">
+      <w:start w:val="1"/>
+      <w:numFmt w:val="bullet"/>
+      <w:lvlText w:val="o"/>
+      <w:lvlJc w:val="left"/>
+      <w:pPr>
+        <w:tabs>
+          <w:tab w:val="num" w:pos="1440"/>
+        </w:tabs>
+        <w:ind w:left="1440" w:hanging="360"/>
+      </w:pPr>
+      <w:rPr>
+        <w:rFonts w:ascii="Courier New" w:hAnsi="Courier New" w:hint="default"/>
+        <w:sz w:val="20"/>
+      </w:rPr>
+    </w:lvl>
+    <w:lvl w:ilvl="2" w:tentative="1">
+      <w:start w:val="1"/>
+      <w:numFmt w:val="bullet"/>
+      <w:lvlText w:val=""/>
+      <w:lvlJc w:val="left"/>
+      <w:pPr>
+        <w:tabs>
+          <w:tab w:val="num" w:pos="2160"/>
+        </w:tabs>
+        <w:ind w:left="2160" w:hanging="360"/>
+      </w:pPr>
+      <w:rPr>
+        <w:rFonts w:ascii="Wingdings" w:hAnsi="Wingdings" w:hint="default"/>
+        <w:sz w:val="20"/>
+      </w:rPr>
+    </w:lvl>
+    <w:lvl w:ilvl="3" w:tentative="1">
+      <w:start w:val="1"/>
+      <w:numFmt w:val="bullet"/>
+      <w:lvlText w:val=""/>
+      <w:lvlJc w:val="left"/>
+      <w:pPr>
+        <w:tabs>
+          <w:tab w:val="num" w:pos="2880"/>
+        </w:tabs>
+        <w:ind w:left="2880" w:hanging="360"/>
+      </w:pPr>
+      <w:rPr>
+        <w:rFonts w:ascii="Wingdings" w:hAnsi="Wingdings" w:hint="default"/>
+        <w:sz w:val="20"/>
+      </w:rPr>
+    </w:lvl>
+    <w:lvl w:ilvl="4" w:tentative="1">
+      <w:start w:val="1"/>
+      <w:numFmt w:val="bullet"/>
+      <w:lvlText w:val=""/>
+      <w:lvlJc w:val="left"/>
+      <w:pPr>
+        <w:tabs>
+          <w:tab w:val="num" w:pos="3600"/>
+        </w:tabs>
+        <w:ind w:left="3600" w:hanging="360"/>
+      </w:pPr>
+      <w:rPr>
+        <w:rFonts w:ascii="Wingdings" w:hAnsi="Wingdings" w:hint="default"/>
+        <w:sz w:val="20"/>
+      </w:rPr>
+    </w:lvl>
+    <w:lvl w:ilvl="5" w:tentative="1">
+      <w:start w:val="1"/>
+      <w:numFmt w:val="bullet"/>
+      <w:lvlText w:val=""/>
+      <w:lvlJc w:val="left"/>
+      <w:pPr>
+        <w:tabs>
+          <w:tab w:val="num" w:pos="4320"/>
+        </w:tabs>
+        <w:ind w:left="4320" w:hanging="360"/>
+      </w:pPr>
+      <w:rPr>
+        <w:rFonts w:ascii="Wingdings" w:hAnsi="Wingdings" w:hint="default"/>
+        <w:sz w:val="20"/>
+      </w:rPr>
+    </w:lvl>
+    <w:lvl w:ilvl="6" w:tentative="1">
+      <w:start w:val="1"/>
+      <w:numFmt w:val="bullet"/>
+      <w:lvlText w:val=""/>
+      <w:lvlJc w:val="left"/>
+      <w:pPr>
+        <w:tabs>
+          <w:tab w:val="num" w:pos="5040"/>
+        </w:tabs>
+        <w:ind w:left="5040" w:hanging="360"/>
+      </w:pPr>
+      <w:rPr>
+        <w:rFonts w:ascii="Wingdings" w:hAnsi="Wingdings" w:hint="default"/>
+        <w:sz w:val="20"/>
+      </w:rPr>
+    </w:lvl>
+    <w:lvl w:ilvl="7" w:tentative="1">
+      <w:start w:val="1"/>
+      <w:numFmt w:val="bullet"/>
+      <w:lvlText w:val=""/>
+      <w:lvlJc w:val="left"/>
+      <w:pPr>
+        <w:tabs>
+          <w:tab w:val="num" w:pos="5760"/>
+        </w:tabs>
+        <w:ind w:left="5760" w:hanging="360"/>
+      </w:pPr>
+      <w:rPr>
+        <w:rFonts w:ascii="Wingdings" w:hAnsi="Wingdings" w:hint="default"/>
+        <w:sz w:val="20"/>
+      </w:rPr>
+    </w:lvl>
+    <w:lvl w:ilvl="8" w:tentative="1">
+      <w:start w:val="1"/>
+      <w:numFmt w:val="bullet"/>
+      <w:lvlText w:val=""/>
+      <w:lvlJc w:val="left"/>
+      <w:pPr>
+        <w:tabs>
+          <w:tab w:val="num" w:pos="6480"/>
+        </w:tabs>
+        <w:ind w:left="6480" w:hanging="360"/>
+      </w:pPr>
+      <w:rPr>
+        <w:rFonts w:ascii="Wingdings" w:hAnsi="Wingdings" w:hint="default"/>
+        <w:sz w:val="20"/>
+      </w:rPr>
+    </w:lvl>
+  </w:abstractNum>
+  <w:abstractNum w:abstractNumId="21" w15:restartNumberingAfterBreak="0">
+    <w:nsid w:val="73C102AB"/>
+    <w:multiLevelType w:val="multilevel"/>
+    <w:tmpl w:val="2918D81E"/>
+    <w:lvl w:ilvl="0">
+      <w:start w:val="1"/>
+      <w:numFmt w:val="bullet"/>
+      <w:lvlText w:val=""/>
+      <w:lvlJc w:val="left"/>
+      <w:pPr>
+        <w:tabs>
+          <w:tab w:val="num" w:pos="720"/>
+        </w:tabs>
+        <w:ind w:left="720" w:hanging="360"/>
+      </w:pPr>
+      <w:rPr>
+        <w:rFonts w:ascii="Symbol" w:hAnsi="Symbol" w:hint="default"/>
+        <w:sz w:val="20"/>
+      </w:rPr>
+    </w:lvl>
+    <w:lvl w:ilvl="1" w:tentative="1">
+      <w:start w:val="1"/>
+      <w:numFmt w:val="bullet"/>
+      <w:lvlText w:val="o"/>
+      <w:lvlJc w:val="left"/>
+      <w:pPr>
+        <w:tabs>
+          <w:tab w:val="num" w:pos="1440"/>
+        </w:tabs>
+        <w:ind w:left="1440" w:hanging="360"/>
+      </w:pPr>
+      <w:rPr>
+        <w:rFonts w:ascii="Courier New" w:hAnsi="Courier New" w:hint="default"/>
+        <w:sz w:val="20"/>
+      </w:rPr>
+    </w:lvl>
+    <w:lvl w:ilvl="2" w:tentative="1">
+      <w:start w:val="1"/>
+      <w:numFmt w:val="bullet"/>
+      <w:lvlText w:val=""/>
+      <w:lvlJc w:val="left"/>
+      <w:pPr>
+        <w:tabs>
+          <w:tab w:val="num" w:pos="2160"/>
+        </w:tabs>
+        <w:ind w:left="2160" w:hanging="360"/>
+      </w:pPr>
+      <w:rPr>
+        <w:rFonts w:ascii="Wingdings" w:hAnsi="Wingdings" w:hint="default"/>
+        <w:sz w:val="20"/>
+      </w:rPr>
+    </w:lvl>
+    <w:lvl w:ilvl="3" w:tentative="1">
+      <w:start w:val="1"/>
+      <w:numFmt w:val="bullet"/>
+      <w:lvlText w:val=""/>
+      <w:lvlJc w:val="left"/>
+      <w:pPr>
+        <w:tabs>
+          <w:tab w:val="num" w:pos="2880"/>
+        </w:tabs>
+        <w:ind w:left="2880" w:hanging="360"/>
+      </w:pPr>
+      <w:rPr>
+        <w:rFonts w:ascii="Wingdings" w:hAnsi="Wingdings" w:hint="default"/>
+        <w:sz w:val="20"/>
+      </w:rPr>
+    </w:lvl>
+    <w:lvl w:ilvl="4" w:tentative="1">
+      <w:start w:val="1"/>
+      <w:numFmt w:val="bullet"/>
+      <w:lvlText w:val=""/>
+      <w:lvlJc w:val="left"/>
+      <w:pPr>
+        <w:tabs>
+          <w:tab w:val="num" w:pos="3600"/>
+        </w:tabs>
+        <w:ind w:left="3600" w:hanging="360"/>
+      </w:pPr>
+      <w:rPr>
+        <w:rFonts w:ascii="Wingdings" w:hAnsi="Wingdings" w:hint="default"/>
+        <w:sz w:val="20"/>
+      </w:rPr>
+    </w:lvl>
+    <w:lvl w:ilvl="5" w:tentative="1">
+      <w:start w:val="1"/>
+      <w:numFmt w:val="bullet"/>
+      <w:lvlText w:val=""/>
+      <w:lvlJc w:val="left"/>
+      <w:pPr>
+        <w:tabs>
+          <w:tab w:val="num" w:pos="4320"/>
+        </w:tabs>
+        <w:ind w:left="4320" w:hanging="360"/>
+      </w:pPr>
+      <w:rPr>
+        <w:rFonts w:ascii="Wingdings" w:hAnsi="Wingdings" w:hint="default"/>
+        <w:sz w:val="20"/>
+      </w:rPr>
+    </w:lvl>
+    <w:lvl w:ilvl="6" w:tentative="1">
+      <w:start w:val="1"/>
+      <w:numFmt w:val="bullet"/>
+      <w:lvlText w:val=""/>
+      <w:lvlJc w:val="left"/>
+      <w:pPr>
+        <w:tabs>
+          <w:tab w:val="num" w:pos="5040"/>
+        </w:tabs>
+        <w:ind w:left="5040" w:hanging="360"/>
+      </w:pPr>
+      <w:rPr>
+        <w:rFonts w:ascii="Wingdings" w:hAnsi="Wingdings" w:hint="default"/>
+        <w:sz w:val="20"/>
+      </w:rPr>
+    </w:lvl>
+    <w:lvl w:ilvl="7" w:tentative="1">
+      <w:start w:val="1"/>
+      <w:numFmt w:val="bullet"/>
+      <w:lvlText w:val=""/>
+      <w:lvlJc w:val="left"/>
+      <w:pPr>
+        <w:tabs>
+          <w:tab w:val="num" w:pos="5760"/>
+        </w:tabs>
+        <w:ind w:left="5760" w:hanging="360"/>
+      </w:pPr>
+      <w:rPr>
+        <w:rFonts w:ascii="Wingdings" w:hAnsi="Wingdings" w:hint="default"/>
+        <w:sz w:val="20"/>
+      </w:rPr>
+    </w:lvl>
+    <w:lvl w:ilvl="8" w:tentative="1">
+      <w:start w:val="1"/>
+      <w:numFmt w:val="bullet"/>
+      <w:lvlText w:val=""/>
+      <w:lvlJc w:val="left"/>
+      <w:pPr>
+        <w:tabs>
+          <w:tab w:val="num" w:pos="6480"/>
+        </w:tabs>
+        <w:ind w:left="6480" w:hanging="360"/>
+      </w:pPr>
+      <w:rPr>
+        <w:rFonts w:ascii="Wingdings" w:hAnsi="Wingdings" w:hint="default"/>
+        <w:sz w:val="20"/>
+      </w:rPr>
+    </w:lvl>
+  </w:abstractNum>
+  <w:abstractNum w:abstractNumId="22" w15:restartNumberingAfterBreak="0">
     <w:nsid w:val="76D22B54"/>
     <w:multiLevelType w:val="multilevel"/>
     <w:tmpl w:val="EF3E9CEC"/>
@@ -6991,7 +9569,7 @@
       </w:rPr>
     </w:lvl>
   </w:abstractNum>
-  <w:abstractNum w:abstractNumId="16" w15:restartNumberingAfterBreak="0">
+  <w:abstractNum w:abstractNumId="23" w15:restartNumberingAfterBreak="0">
     <w:nsid w:val="7B4B383B"/>
     <w:multiLevelType w:val="multilevel"/>
     <w:tmpl w:val="D878FA58"/>
@@ -7141,55 +9719,76 @@
     </w:lvl>
   </w:abstractNum>
   <w:num w:numId="1" w16cid:durableId="574357838">
-    <w:abstractNumId w:val="5"/>
+    <w:abstractNumId w:val="6"/>
   </w:num>
   <w:num w:numId="2" w16cid:durableId="1799257906">
-    <w:abstractNumId w:val="6"/>
+    <w:abstractNumId w:val="7"/>
   </w:num>
   <w:num w:numId="3" w16cid:durableId="1929649787">
     <w:abstractNumId w:val="0"/>
   </w:num>
   <w:num w:numId="4" w16cid:durableId="177234593">
+    <w:abstractNumId w:val="3"/>
+  </w:num>
+  <w:num w:numId="5" w16cid:durableId="1474905499">
+    <w:abstractNumId w:val="11"/>
+  </w:num>
+  <w:num w:numId="6" w16cid:durableId="647824466">
+    <w:abstractNumId w:val="13"/>
+  </w:num>
+  <w:num w:numId="7" w16cid:durableId="784618446">
+    <w:abstractNumId w:val="15"/>
+  </w:num>
+  <w:num w:numId="8" w16cid:durableId="243417554">
+    <w:abstractNumId w:val="14"/>
+  </w:num>
+  <w:num w:numId="9" w16cid:durableId="1241982257">
+    <w:abstractNumId w:val="23"/>
+  </w:num>
+  <w:num w:numId="10" w16cid:durableId="276959481">
     <w:abstractNumId w:val="2"/>
   </w:num>
-  <w:num w:numId="5" w16cid:durableId="1474905499">
-    <w:abstractNumId w:val="7"/>
+  <w:num w:numId="11" w16cid:durableId="790126996">
+    <w:abstractNumId w:val="12"/>
   </w:num>
-  <w:num w:numId="6" w16cid:durableId="647824466">
-    <w:abstractNumId w:val="9"/>
+  <w:num w:numId="12" w16cid:durableId="20593156">
+    <w:abstractNumId w:val="4"/>
   </w:num>
-  <w:num w:numId="7" w16cid:durableId="784618446">
-    <w:abstractNumId w:val="11"/>
+  <w:num w:numId="13" w16cid:durableId="2015260871">
+    <w:abstractNumId w:val="18"/>
   </w:num>
-  <w:num w:numId="8" w16cid:durableId="243417554">
+  <w:num w:numId="14" w16cid:durableId="1462922281">
+    <w:abstractNumId w:val="19"/>
+  </w:num>
+  <w:num w:numId="15" w16cid:durableId="1476800494">
+    <w:abstractNumId w:val="22"/>
+  </w:num>
+  <w:num w:numId="16" w16cid:durableId="263727041">
+    <w:abstractNumId w:val="17"/>
+  </w:num>
+  <w:num w:numId="17" w16cid:durableId="1722287238">
+    <w:abstractNumId w:val="5"/>
+  </w:num>
+  <w:num w:numId="18" w16cid:durableId="413817045">
+    <w:abstractNumId w:val="16"/>
+  </w:num>
+  <w:num w:numId="19" w16cid:durableId="1408727117">
+    <w:abstractNumId w:val="8"/>
+  </w:num>
+  <w:num w:numId="20" w16cid:durableId="607083105">
+    <w:abstractNumId w:val="1"/>
+  </w:num>
+  <w:num w:numId="21" w16cid:durableId="1086611139">
+    <w:abstractNumId w:val="21"/>
+  </w:num>
+  <w:num w:numId="22" w16cid:durableId="1099645014">
     <w:abstractNumId w:val="10"/>
   </w:num>
-  <w:num w:numId="9" w16cid:durableId="1241982257">
-    <w:abstractNumId w:val="16"/>
+  <w:num w:numId="23" w16cid:durableId="256257364">
+    <w:abstractNumId w:val="20"/>
   </w:num>
-  <w:num w:numId="10" w16cid:durableId="276959481">
-    <w:abstractNumId w:val="1"/>
-  </w:num>
-  <w:num w:numId="11" w16cid:durableId="790126996">
-    <w:abstractNumId w:val="8"/>
-  </w:num>
-  <w:num w:numId="12" w16cid:durableId="20593156">
-    <w:abstractNumId w:val="3"/>
-  </w:num>
-  <w:num w:numId="13" w16cid:durableId="2015260871">
-    <w:abstractNumId w:val="13"/>
-  </w:num>
-  <w:num w:numId="14" w16cid:durableId="1462922281">
-    <w:abstractNumId w:val="14"/>
-  </w:num>
-  <w:num w:numId="15" w16cid:durableId="1476800494">
-    <w:abstractNumId w:val="15"/>
-  </w:num>
-  <w:num w:numId="16" w16cid:durableId="263727041">
-    <w:abstractNumId w:val="12"/>
-  </w:num>
-  <w:num w:numId="17" w16cid:durableId="1722287238">
-    <w:abstractNumId w:val="4"/>
+  <w:num w:numId="24" w16cid:durableId="782312836">
+    <w:abstractNumId w:val="9"/>
   </w:num>
 </w:numbering>
 </file>

</xml_diff>